<commit_message>
mi primer archivo del curso
</commit_message>
<xml_diff>
--- a/Del_Excel_al_Machine_Learning_Analisis_de_Datos_Inteligente.docx
+++ b/Del_Excel_al_Machine_Learning_Analisis_de_Datos_Inteligente.docx
@@ -7,23 +7,170 @@
         <w:pStyle w:val="Ttulo1"/>
         <w:jc w:val="center"/>
         <w:rPr>
+          <w:rFonts w:ascii="Times New Roman" w:hAnsi="Times New Roman" w:cs="Times New Roman"/>
+          <w:color w:val="auto"/>
           <w:lang w:val="es-CO"/>
         </w:rPr>
       </w:pPr>
       <w:r>
         <w:rPr>
+          <w:rFonts w:ascii="Times New Roman" w:hAnsi="Times New Roman" w:cs="Times New Roman"/>
+          <w:color w:val="auto"/>
           <w:lang w:val="es-CO"/>
         </w:rPr>
         <w:t>De Excel a</w:t>
       </w:r>
       <w:r>
         <w:rPr>
+          <w:rFonts w:ascii="Times New Roman" w:hAnsi="Times New Roman" w:cs="Times New Roman"/>
+          <w:color w:val="auto"/>
           <w:lang w:val="es-CO"/>
         </w:rPr>
         <w:t xml:space="preserve"> </w:t>
       </w:r>
       <w:r>
         <w:rPr>
+          <w:rFonts w:ascii="Times New Roman" w:hAnsi="Times New Roman" w:cs="Times New Roman"/>
+          <w:color w:val="auto"/>
+          <w:lang w:val="es-CO"/>
+        </w:rPr>
+        <w:t>Python</w:t>
+      </w:r>
+      <w:r>
+        <w:rPr>
+          <w:rFonts w:ascii="Times New Roman" w:hAnsi="Times New Roman" w:cs="Times New Roman"/>
+          <w:color w:val="auto"/>
+          <w:lang w:val="es-CO"/>
+        </w:rPr>
+        <w:t>: Análisis de Datos Inteligente</w:t>
+      </w:r>
+      <w:r>
+        <w:rPr>
+          <w:rFonts w:ascii="Times New Roman" w:hAnsi="Times New Roman" w:cs="Times New Roman"/>
+          <w:color w:val="auto"/>
+          <w:lang w:val="es-CO"/>
+        </w:rPr>
+        <w:t xml:space="preserve"> con Machine </w:t>
+      </w:r>
+      <w:proofErr w:type="spellStart"/>
+      <w:r>
+        <w:rPr>
+          <w:rFonts w:ascii="Times New Roman" w:hAnsi="Times New Roman" w:cs="Times New Roman"/>
+          <w:color w:val="auto"/>
+          <w:lang w:val="es-CO"/>
+        </w:rPr>
+        <w:t>Learning</w:t>
+      </w:r>
+      <w:proofErr w:type="spellEnd"/>
+    </w:p>
+    <w:p>
+      <w:pPr>
+        <w:rPr>
+          <w:rFonts w:ascii="Times New Roman" w:hAnsi="Times New Roman" w:cs="Times New Roman"/>
+          <w:sz w:val="28"/>
+          <w:szCs w:val="28"/>
+          <w:lang w:val="es-CO"/>
+        </w:rPr>
+      </w:pPr>
+    </w:p>
+    <w:p>
+      <w:pPr>
+        <w:rPr>
+          <w:rFonts w:ascii="Times New Roman" w:hAnsi="Times New Roman" w:cs="Times New Roman"/>
+          <w:sz w:val="28"/>
+          <w:szCs w:val="28"/>
+          <w:lang w:val="es-CO"/>
+        </w:rPr>
+      </w:pPr>
+      <w:r>
+        <w:rPr>
+          <w:rFonts w:ascii="Times New Roman" w:hAnsi="Times New Roman" w:cs="Times New Roman"/>
+          <w:sz w:val="28"/>
+          <w:szCs w:val="28"/>
+          <w:lang w:val="es-CO"/>
+        </w:rPr>
+        <w:t>Duración: 16 horas</w:t>
+      </w:r>
+      <w:r>
+        <w:rPr>
+          <w:rFonts w:ascii="Times New Roman" w:hAnsi="Times New Roman" w:cs="Times New Roman"/>
+          <w:sz w:val="28"/>
+          <w:szCs w:val="28"/>
+          <w:lang w:val="es-CO"/>
+        </w:rPr>
+        <w:br/>
+        <w:t>Modalidad: Teórico–práctica</w:t>
+      </w:r>
+      <w:r>
+        <w:rPr>
+          <w:rFonts w:ascii="Times New Roman" w:hAnsi="Times New Roman" w:cs="Times New Roman"/>
+          <w:sz w:val="28"/>
+          <w:szCs w:val="28"/>
+          <w:lang w:val="es-CO"/>
+        </w:rPr>
+        <w:br/>
+        <w:t>Nivel: Introductorio–intermedio</w:t>
+      </w:r>
+      <w:r>
+        <w:rPr>
+          <w:rFonts w:ascii="Times New Roman" w:hAnsi="Times New Roman" w:cs="Times New Roman"/>
+          <w:sz w:val="28"/>
+          <w:szCs w:val="28"/>
+          <w:lang w:val="es-CO"/>
+        </w:rPr>
+        <w:br/>
+        <w:t>Requisitos previos: Manejo básico de Excel. No se requieren conocimientos de programación.</w:t>
+      </w:r>
+    </w:p>
+    <w:p>
+      <w:pPr>
+        <w:pStyle w:val="Ttulo2"/>
+        <w:jc w:val="both"/>
+        <w:rPr>
+          <w:rFonts w:ascii="Times New Roman" w:hAnsi="Times New Roman" w:cs="Times New Roman"/>
+          <w:color w:val="auto"/>
+          <w:sz w:val="28"/>
+          <w:szCs w:val="28"/>
+          <w:lang w:val="es-CO"/>
+        </w:rPr>
+      </w:pPr>
+      <w:r>
+        <w:rPr>
+          <w:rFonts w:ascii="Times New Roman" w:hAnsi="Times New Roman" w:cs="Times New Roman"/>
+          <w:color w:val="auto"/>
+          <w:sz w:val="28"/>
+          <w:szCs w:val="28"/>
+          <w:lang w:val="es-CO"/>
+        </w:rPr>
+        <w:t>Descripción del curso</w:t>
+      </w:r>
+    </w:p>
+    <w:p>
+      <w:pPr>
+        <w:jc w:val="both"/>
+        <w:rPr>
+          <w:rFonts w:ascii="Times New Roman" w:hAnsi="Times New Roman" w:cs="Times New Roman"/>
+          <w:sz w:val="28"/>
+          <w:szCs w:val="28"/>
+          <w:lang w:val="es-CO"/>
+        </w:rPr>
+      </w:pPr>
+      <w:r>
+        <w:rPr>
+          <w:rFonts w:ascii="Times New Roman" w:hAnsi="Times New Roman" w:cs="Times New Roman"/>
+          <w:sz w:val="28"/>
+          <w:szCs w:val="28"/>
+          <w:lang w:val="es-CO"/>
+        </w:rPr>
+        <w:t xml:space="preserve">Este curso práctico te guía paso a paso desde el uso de Excel para el análisis de datos hasta la implementación de modelos de </w:t>
+      </w:r>
+      <w:r>
+        <w:rPr>
+          <w:rFonts w:ascii="Times New Roman" w:hAnsi="Times New Roman" w:cs="Times New Roman"/>
+          <w:i/>
+          <w:iCs/>
+          <w:sz w:val="28"/>
+          <w:szCs w:val="28"/>
           <w:lang w:val="es-CO"/>
         </w:rPr>
         <w:t xml:space="preserve">Machine </w:t>
@@ -31,6 +178,11 @@
       <w:proofErr w:type="spellStart"/>
       <w:r>
         <w:rPr>
+          <w:rFonts w:ascii="Times New Roman" w:hAnsi="Times New Roman" w:cs="Times New Roman"/>
+          <w:i/>
+          <w:iCs/>
+          <w:sz w:val="28"/>
+          <w:szCs w:val="28"/>
           <w:lang w:val="es-CO"/>
         </w:rPr>
         <w:t>Learning</w:t>
@@ -38,49 +190,32 @@
       <w:proofErr w:type="spellEnd"/>
       <w:r>
         <w:rPr>
+          <w:rFonts w:ascii="Times New Roman" w:hAnsi="Times New Roman" w:cs="Times New Roman"/>
+          <w:sz w:val="28"/>
+          <w:szCs w:val="28"/>
           <w:lang w:val="es-CO"/>
         </w:rPr>
-        <w:t>: Análisis de Datos Inteligente</w:t>
+        <w:t xml:space="preserve"> con Python, con ejecución y visualización integradas en Excel. Aprenderás a explorar, limpiar y visualizar información de manera inteligente, sin necesidad de conocimientos avanzados de programación.</w:t>
       </w:r>
     </w:p>
     <w:p>
       <w:pPr>
-        <w:rPr>
+        <w:jc w:val="both"/>
+        <w:rPr>
+          <w:rFonts w:ascii="Times New Roman" w:hAnsi="Times New Roman" w:cs="Times New Roman"/>
+          <w:sz w:val="28"/>
+          <w:szCs w:val="28"/>
           <w:lang w:val="es-CO"/>
         </w:rPr>
       </w:pPr>
       <w:r>
         <w:rPr>
+          <w:rFonts w:ascii="Times New Roman" w:hAnsi="Times New Roman" w:cs="Times New Roman"/>
+          <w:sz w:val="28"/>
+          <w:szCs w:val="28"/>
           <w:lang w:val="es-CO"/>
         </w:rPr>
-        <w:t>Duración: 16 horas</w:t>
-      </w:r>
-      <w:r>
-        <w:rPr>
-          <w:lang w:val="es-CO"/>
-        </w:rPr>
-        <w:br/>
-        <w:t>Modalidad: Teórico–práctica</w:t>
-      </w:r>
-      <w:r>
-        <w:rPr>
-          <w:lang w:val="es-CO"/>
-        </w:rPr>
-        <w:br/>
-        <w:t>Nivel: Introductorio–intermedio</w:t>
-      </w:r>
-      <w:r>
-        <w:rPr>
-          <w:lang w:val="es-CO"/>
-        </w:rPr>
-        <w:br/>
-        <w:t xml:space="preserve">Requisitos previos: Manejo básico de Excel. </w:t>
-      </w:r>
-      <w:r>
-        <w:rPr>
-          <w:lang w:val="es-CO"/>
-        </w:rPr>
-        <w:t>No se requieren conocimientos de programación.</w:t>
+        <w:t>Al finalizar, serás capaz de automatizar tus análisis, generar reportes dinámicos y aplicar técnicas de aprendizaje automático en tus propios proyectos, potenciando la toma de decisiones basada en datos.</w:t>
       </w:r>
     </w:p>
     <w:p>
@@ -88,42 +223,59 @@
         <w:pStyle w:val="Ttulo2"/>
         <w:jc w:val="both"/>
         <w:rPr>
+          <w:rFonts w:ascii="Times New Roman" w:hAnsi="Times New Roman" w:cs="Times New Roman"/>
+          <w:color w:val="auto"/>
+          <w:sz w:val="28"/>
+          <w:szCs w:val="28"/>
           <w:lang w:val="es-CO"/>
         </w:rPr>
       </w:pPr>
       <w:r>
         <w:rPr>
+          <w:rFonts w:ascii="Times New Roman" w:hAnsi="Times New Roman" w:cs="Times New Roman"/>
+          <w:color w:val="auto"/>
+          <w:sz w:val="28"/>
+          <w:szCs w:val="28"/>
           <w:lang w:val="es-CO"/>
         </w:rPr>
-        <w:t>Descripción del curso</w:t>
+        <w:t>Objetivo general</w:t>
       </w:r>
     </w:p>
     <w:p>
       <w:pPr>
+        <w:pStyle w:val="Ttulo2"/>
         <w:jc w:val="both"/>
         <w:rPr>
+          <w:rFonts w:ascii="Times New Roman" w:eastAsiaTheme="minorEastAsia" w:hAnsi="Times New Roman" w:cs="Times New Roman"/>
+          <w:b w:val="0"/>
+          <w:bCs w:val="0"/>
+          <w:color w:val="auto"/>
+          <w:sz w:val="28"/>
+          <w:szCs w:val="28"/>
           <w:lang w:val="es-CO"/>
         </w:rPr>
       </w:pPr>
       <w:r>
         <w:rPr>
+          <w:rFonts w:ascii="Times New Roman" w:eastAsiaTheme="minorEastAsia" w:hAnsi="Times New Roman" w:cs="Times New Roman"/>
+          <w:b w:val="0"/>
+          <w:bCs w:val="0"/>
+          <w:color w:val="auto"/>
+          <w:sz w:val="28"/>
+          <w:szCs w:val="28"/>
           <w:lang w:val="es-CO"/>
         </w:rPr>
-        <w:t xml:space="preserve">Este curso práctico te guía paso a paso desde el uso de Excel para el análisis de datos hasta la implementación de modelos de </w:t>
-      </w:r>
-      <w:r>
-        <w:rPr>
-          <w:i/>
-          <w:iCs/>
-          <w:lang w:val="es-CO"/>
-        </w:rPr>
-        <w:t xml:space="preserve">Machine </w:t>
+        <w:t xml:space="preserve">Fortalecer las capacidades de los participantes en el uso combinado de Excel y Python para el análisis inteligente de datos, aplicando técnicas de Machine </w:t>
       </w:r>
       <w:proofErr w:type="spellStart"/>
       <w:r>
         <w:rPr>
-          <w:i/>
-          <w:iCs/>
+          <w:rFonts w:ascii="Times New Roman" w:eastAsiaTheme="minorEastAsia" w:hAnsi="Times New Roman" w:cs="Times New Roman"/>
+          <w:b w:val="0"/>
+          <w:bCs w:val="0"/>
+          <w:color w:val="auto"/>
+          <w:sz w:val="28"/>
+          <w:szCs w:val="28"/>
           <w:lang w:val="es-CO"/>
         </w:rPr>
         <w:t>Learning</w:t>
@@ -131,100 +283,24 @@
       <w:proofErr w:type="spellEnd"/>
       <w:r>
         <w:rPr>
-          <w:lang w:val="es-CO"/>
-        </w:rPr>
-        <w:t xml:space="preserve"> con Python, con ejecución y visualización integradas en Excel. Aprenderás a explorar, limpiar y visualizar información de manera inteligente, sin necesidad de conocimientos avanzados de programación.</w:t>
-      </w:r>
-    </w:p>
-    <w:p>
-      <w:pPr>
-        <w:jc w:val="both"/>
-        <w:rPr>
-          <w:lang w:val="es-CO"/>
-        </w:rPr>
-      </w:pPr>
-      <w:r>
-        <w:rPr>
-          <w:lang w:val="es-CO"/>
-        </w:rPr>
-        <w:t>Al finalizar, serás capaz de automatizar tus análisis, generar reportes dinámicos y aplicar técnicas de aprendizaje automático en tus propios proyectos, potenciando la toma de decisiones basada en datos.</w:t>
-      </w:r>
-    </w:p>
-    <w:p>
-      <w:pPr>
-        <w:pStyle w:val="Ttulo2"/>
-        <w:jc w:val="both"/>
-        <w:rPr>
-          <w:lang w:val="es-CO"/>
-        </w:rPr>
-      </w:pPr>
-      <w:r>
-        <w:rPr>
-          <w:lang w:val="es-CO"/>
-        </w:rPr>
-        <w:t>Objetivo general</w:t>
-      </w:r>
-    </w:p>
-    <w:p>
-      <w:pPr>
-        <w:pStyle w:val="Ttulo2"/>
-        <w:jc w:val="both"/>
-        <w:rPr>
-          <w:rFonts w:asciiTheme="minorHAnsi" w:eastAsiaTheme="minorEastAsia" w:hAnsiTheme="minorHAnsi" w:cstheme="minorBidi"/>
+          <w:rFonts w:ascii="Times New Roman" w:eastAsiaTheme="minorEastAsia" w:hAnsi="Times New Roman" w:cs="Times New Roman"/>
           <w:b w:val="0"/>
           <w:bCs w:val="0"/>
           <w:color w:val="auto"/>
-          <w:sz w:val="22"/>
-          <w:szCs w:val="22"/>
+          <w:sz w:val="28"/>
+          <w:szCs w:val="28"/>
           <w:lang w:val="es-CO"/>
         </w:rPr>
-      </w:pPr>
+        <w:t xml:space="preserve"> orientadas a generar conocimiento útil y respaldar decisiones técnicas o productivas basadas en la predicción y clasificación de datos</w:t>
+      </w:r>
       <w:r>
         <w:rPr>
-          <w:rFonts w:asciiTheme="minorHAnsi" w:eastAsiaTheme="minorEastAsia" w:hAnsiTheme="minorHAnsi" w:cstheme="minorBidi"/>
+          <w:rFonts w:ascii="Times New Roman" w:eastAsiaTheme="minorEastAsia" w:hAnsi="Times New Roman" w:cs="Times New Roman"/>
           <w:b w:val="0"/>
           <w:bCs w:val="0"/>
           <w:color w:val="auto"/>
-          <w:sz w:val="22"/>
-          <w:szCs w:val="22"/>
-          <w:lang w:val="es-CO"/>
-        </w:rPr>
-        <w:t xml:space="preserve">Fortalecer las capacidades de los participantes en el uso combinado de Excel y Python para el análisis inteligente de datos, aplicando técnicas de Machine </w:t>
-      </w:r>
-      <w:proofErr w:type="spellStart"/>
-      <w:r>
-        <w:rPr>
-          <w:rFonts w:asciiTheme="minorHAnsi" w:eastAsiaTheme="minorEastAsia" w:hAnsiTheme="minorHAnsi" w:cstheme="minorBidi"/>
-          <w:b w:val="0"/>
-          <w:bCs w:val="0"/>
-          <w:color w:val="auto"/>
-          <w:sz w:val="22"/>
-          <w:szCs w:val="22"/>
-          <w:lang w:val="es-CO"/>
-        </w:rPr>
-        <w:t>Learning</w:t>
-      </w:r>
-      <w:proofErr w:type="spellEnd"/>
-      <w:r>
-        <w:rPr>
-          <w:rFonts w:asciiTheme="minorHAnsi" w:eastAsiaTheme="minorEastAsia" w:hAnsiTheme="minorHAnsi" w:cstheme="minorBidi"/>
-          <w:b w:val="0"/>
-          <w:bCs w:val="0"/>
-          <w:color w:val="auto"/>
-          <w:sz w:val="22"/>
-          <w:szCs w:val="22"/>
-          <w:lang w:val="es-CO"/>
-        </w:rPr>
-        <w:t xml:space="preserve"> orientadas a generar conocimiento útil y respaldar decisiones técnicas o productivas basadas en la predicción y clasificación de datos</w:t>
-      </w:r>
-      <w:r>
-        <w:rPr>
-          <w:rFonts w:asciiTheme="minorHAnsi" w:eastAsiaTheme="minorEastAsia" w:hAnsiTheme="minorHAnsi" w:cstheme="minorBidi"/>
-          <w:b w:val="0"/>
-          <w:bCs w:val="0"/>
-          <w:color w:val="auto"/>
-          <w:sz w:val="22"/>
-          <w:szCs w:val="22"/>
+          <w:sz w:val="28"/>
+          <w:szCs w:val="28"/>
           <w:lang w:val="es-CO"/>
         </w:rPr>
         <w:t>.</w:t>
@@ -235,11 +311,19 @@
         <w:pStyle w:val="Ttulo2"/>
         <w:jc w:val="both"/>
         <w:rPr>
+          <w:rFonts w:ascii="Times New Roman" w:hAnsi="Times New Roman" w:cs="Times New Roman"/>
+          <w:color w:val="auto"/>
+          <w:sz w:val="28"/>
+          <w:szCs w:val="28"/>
           <w:lang w:val="es-CO"/>
         </w:rPr>
       </w:pPr>
       <w:r>
         <w:rPr>
+          <w:rFonts w:ascii="Times New Roman" w:hAnsi="Times New Roman" w:cs="Times New Roman"/>
+          <w:color w:val="auto"/>
+          <w:sz w:val="28"/>
+          <w:szCs w:val="28"/>
           <w:lang w:val="es-CO"/>
         </w:rPr>
         <w:t>Objetivos específicos</w:t>
@@ -254,11 +338,17 @@
         </w:numPr>
         <w:jc w:val="both"/>
         <w:rPr>
+          <w:rFonts w:ascii="Times New Roman" w:hAnsi="Times New Roman" w:cs="Times New Roman"/>
+          <w:sz w:val="28"/>
+          <w:szCs w:val="28"/>
           <w:lang w:val="es-CO"/>
         </w:rPr>
       </w:pPr>
       <w:r>
         <w:rPr>
+          <w:rFonts w:ascii="Times New Roman" w:hAnsi="Times New Roman" w:cs="Times New Roman"/>
+          <w:sz w:val="28"/>
+          <w:szCs w:val="28"/>
           <w:lang w:val="es-CO"/>
         </w:rPr>
         <w:t xml:space="preserve">Utilizar herramientas de Excel para realizar estadística descriptiva, preprocesamiento de datos y detección de </w:t>
@@ -266,6 +356,9 @@
       <w:proofErr w:type="spellStart"/>
       <w:r>
         <w:rPr>
+          <w:rFonts w:ascii="Times New Roman" w:hAnsi="Times New Roman" w:cs="Times New Roman"/>
+          <w:sz w:val="28"/>
+          <w:szCs w:val="28"/>
           <w:lang w:val="es-CO"/>
         </w:rPr>
         <w:t>outliers</w:t>
@@ -273,6 +366,9 @@
       <w:proofErr w:type="spellEnd"/>
       <w:r>
         <w:rPr>
+          <w:rFonts w:ascii="Times New Roman" w:hAnsi="Times New Roman" w:cs="Times New Roman"/>
+          <w:sz w:val="28"/>
+          <w:szCs w:val="28"/>
           <w:lang w:val="es-CO"/>
         </w:rPr>
         <w:t>.</w:t>
@@ -287,11 +383,17 @@
         </w:numPr>
         <w:jc w:val="both"/>
         <w:rPr>
+          <w:rFonts w:ascii="Times New Roman" w:hAnsi="Times New Roman" w:cs="Times New Roman"/>
+          <w:sz w:val="28"/>
+          <w:szCs w:val="28"/>
           <w:lang w:val="es-CO"/>
         </w:rPr>
       </w:pPr>
       <w:r>
         <w:rPr>
+          <w:rFonts w:ascii="Times New Roman" w:hAnsi="Times New Roman" w:cs="Times New Roman"/>
+          <w:sz w:val="28"/>
+          <w:szCs w:val="28"/>
           <w:lang w:val="es-CO"/>
         </w:rPr>
         <w:t xml:space="preserve">Importar, transformar y analizar conjuntos de datos en Python mediante las librerías pandas y </w:t>
@@ -299,6 +401,9 @@
       <w:proofErr w:type="spellStart"/>
       <w:r>
         <w:rPr>
+          <w:rFonts w:ascii="Times New Roman" w:hAnsi="Times New Roman" w:cs="Times New Roman"/>
+          <w:sz w:val="28"/>
+          <w:szCs w:val="28"/>
           <w:lang w:val="es-CO"/>
         </w:rPr>
         <w:t>NumPy</w:t>
@@ -306,6 +411,9 @@
       <w:proofErr w:type="spellEnd"/>
       <w:r>
         <w:rPr>
+          <w:rFonts w:ascii="Times New Roman" w:hAnsi="Times New Roman" w:cs="Times New Roman"/>
+          <w:sz w:val="28"/>
+          <w:szCs w:val="28"/>
           <w:lang w:val="es-CO"/>
         </w:rPr>
         <w:t>.</w:t>
@@ -320,11 +428,17 @@
         </w:numPr>
         <w:jc w:val="both"/>
         <w:rPr>
+          <w:rFonts w:ascii="Times New Roman" w:hAnsi="Times New Roman" w:cs="Times New Roman"/>
+          <w:sz w:val="28"/>
+          <w:szCs w:val="28"/>
           <w:lang w:val="es-CO"/>
         </w:rPr>
       </w:pPr>
       <w:r>
         <w:rPr>
+          <w:rFonts w:ascii="Times New Roman" w:hAnsi="Times New Roman" w:cs="Times New Roman"/>
+          <w:sz w:val="28"/>
+          <w:szCs w:val="28"/>
           <w:lang w:val="es-CO"/>
         </w:rPr>
         <w:t xml:space="preserve">Implementar modelos básicos de Machine </w:t>
@@ -332,6 +446,9 @@
       <w:proofErr w:type="spellStart"/>
       <w:r>
         <w:rPr>
+          <w:rFonts w:ascii="Times New Roman" w:hAnsi="Times New Roman" w:cs="Times New Roman"/>
+          <w:sz w:val="28"/>
+          <w:szCs w:val="28"/>
           <w:lang w:val="es-CO"/>
         </w:rPr>
         <w:t>Learning</w:t>
@@ -339,6 +456,9 @@
       <w:proofErr w:type="spellEnd"/>
       <w:r>
         <w:rPr>
+          <w:rFonts w:ascii="Times New Roman" w:hAnsi="Times New Roman" w:cs="Times New Roman"/>
+          <w:sz w:val="28"/>
+          <w:szCs w:val="28"/>
           <w:lang w:val="es-CO"/>
         </w:rPr>
         <w:t xml:space="preserve"> con </w:t>
@@ -346,6 +466,9 @@
       <w:proofErr w:type="spellStart"/>
       <w:r>
         <w:rPr>
+          <w:rFonts w:ascii="Times New Roman" w:hAnsi="Times New Roman" w:cs="Times New Roman"/>
+          <w:sz w:val="28"/>
+          <w:szCs w:val="28"/>
           <w:lang w:val="es-CO"/>
         </w:rPr>
         <w:t>scikit-learn</w:t>
@@ -353,6 +476,9 @@
       <w:proofErr w:type="spellEnd"/>
       <w:r>
         <w:rPr>
+          <w:rFonts w:ascii="Times New Roman" w:hAnsi="Times New Roman" w:cs="Times New Roman"/>
+          <w:sz w:val="28"/>
+          <w:szCs w:val="28"/>
           <w:lang w:val="es-CO"/>
         </w:rPr>
         <w:t xml:space="preserve"> para tareas de regresión y clasificación.</w:t>
@@ -367,11 +493,17 @@
         </w:numPr>
         <w:jc w:val="both"/>
         <w:rPr>
+          <w:rFonts w:ascii="Times New Roman" w:hAnsi="Times New Roman" w:cs="Times New Roman"/>
+          <w:sz w:val="28"/>
+          <w:szCs w:val="28"/>
           <w:lang w:val="es-CO"/>
         </w:rPr>
       </w:pPr>
       <w:r>
         <w:rPr>
+          <w:rFonts w:ascii="Times New Roman" w:hAnsi="Times New Roman" w:cs="Times New Roman"/>
+          <w:sz w:val="28"/>
+          <w:szCs w:val="28"/>
           <w:lang w:val="es-CO"/>
         </w:rPr>
         <w:t>Integrar y automatizar flujos de trabajo entre Excel y Python para generar reportes inteligentes y visualizaciones dinámicas.</w:t>
@@ -382,13 +514,22 @@
         <w:pStyle w:val="Ttulo2"/>
         <w:jc w:val="both"/>
         <w:rPr>
+          <w:rFonts w:ascii="Times New Roman" w:hAnsi="Times New Roman" w:cs="Times New Roman"/>
+          <w:color w:val="auto"/>
+          <w:sz w:val="28"/>
+          <w:szCs w:val="28"/>
           <w:lang w:val="es-CO"/>
         </w:rPr>
       </w:pPr>
       <w:r>
         <w:rPr>
+          <w:rFonts w:ascii="Times New Roman" w:hAnsi="Times New Roman" w:cs="Times New Roman"/>
+          <w:color w:val="auto"/>
+          <w:sz w:val="28"/>
+          <w:szCs w:val="28"/>
           <w:lang w:val="es-CO"/>
         </w:rPr>
+        <w:lastRenderedPageBreak/>
         <w:t>Competencia General</w:t>
       </w:r>
     </w:p>
@@ -397,35 +538,31 @@
         <w:pStyle w:val="NormalWeb"/>
         <w:jc w:val="both"/>
         <w:rPr>
-          <w:rFonts w:asciiTheme="majorHAnsi" w:hAnsiTheme="majorHAnsi" w:cstheme="majorHAnsi"/>
-          <w:sz w:val="22"/>
-          <w:szCs w:val="22"/>
+          <w:sz w:val="28"/>
+          <w:szCs w:val="28"/>
         </w:rPr>
       </w:pPr>
       <w:r>
         <w:rPr>
-          <w:rFonts w:asciiTheme="majorHAnsi" w:hAnsiTheme="majorHAnsi" w:cstheme="majorHAnsi"/>
-          <w:sz w:val="22"/>
-          <w:szCs w:val="22"/>
+          <w:sz w:val="28"/>
+          <w:szCs w:val="28"/>
         </w:rPr>
         <w:t xml:space="preserve">El participante será capaz de </w:t>
       </w:r>
       <w:r>
         <w:rPr>
           <w:rStyle w:val="Textoennegrita"/>
-          <w:rFonts w:asciiTheme="majorHAnsi" w:hAnsiTheme="majorHAnsi" w:cstheme="majorHAnsi"/>
           <w:b w:val="0"/>
           <w:bCs w:val="0"/>
-          <w:sz w:val="22"/>
-          <w:szCs w:val="22"/>
+          <w:sz w:val="28"/>
+          <w:szCs w:val="28"/>
         </w:rPr>
         <w:t>diseñar y ejecutar flujos de análisis de datos</w:t>
       </w:r>
       <w:r>
         <w:rPr>
-          <w:rFonts w:asciiTheme="majorHAnsi" w:hAnsiTheme="majorHAnsi" w:cstheme="majorHAnsi"/>
-          <w:sz w:val="22"/>
-          <w:szCs w:val="22"/>
+          <w:sz w:val="28"/>
+          <w:szCs w:val="28"/>
         </w:rPr>
         <w:t xml:space="preserve"> combinando Excel y Python, desde la preparación de la base de datos hasta la generación de modelos predictivos y reportes automatizados, fomentando el uso de herramientas digitales en la toma de decisiones técnicas y productivas.</w:t>
       </w:r>
@@ -435,14 +572,21 @@
         <w:pStyle w:val="Ttulo2"/>
         <w:jc w:val="both"/>
         <w:rPr>
+          <w:rFonts w:ascii="Times New Roman" w:hAnsi="Times New Roman" w:cs="Times New Roman"/>
+          <w:color w:val="auto"/>
+          <w:sz w:val="28"/>
+          <w:szCs w:val="28"/>
           <w:lang w:val="es-CO"/>
         </w:rPr>
       </w:pPr>
       <w:r>
         <w:rPr>
+          <w:rFonts w:ascii="Times New Roman" w:hAnsi="Times New Roman" w:cs="Times New Roman"/>
+          <w:color w:val="auto"/>
+          <w:sz w:val="28"/>
+          <w:szCs w:val="28"/>
           <w:lang w:val="es-CO"/>
         </w:rPr>
-        <w:lastRenderedPageBreak/>
         <w:t>Resultados de Aprendizaje</w:t>
       </w:r>
     </w:p>
@@ -451,12 +595,14 @@
         <w:pStyle w:val="NormalWeb"/>
         <w:jc w:val="both"/>
         <w:rPr>
-          <w:rFonts w:asciiTheme="majorHAnsi" w:hAnsiTheme="majorHAnsi" w:cstheme="majorHAnsi"/>
+          <w:sz w:val="28"/>
+          <w:szCs w:val="28"/>
         </w:rPr>
       </w:pPr>
       <w:r>
         <w:rPr>
-          <w:rFonts w:asciiTheme="majorHAnsi" w:hAnsiTheme="majorHAnsi" w:cstheme="majorHAnsi"/>
+          <w:sz w:val="28"/>
+          <w:szCs w:val="28"/>
         </w:rPr>
         <w:t>Al finalizar el curso, el participante podrá:</w:t>
       </w:r>
@@ -470,12 +616,14 @@
         </w:numPr>
         <w:jc w:val="both"/>
         <w:rPr>
-          <w:rFonts w:asciiTheme="majorHAnsi" w:hAnsiTheme="majorHAnsi" w:cstheme="majorHAnsi"/>
+          <w:sz w:val="28"/>
+          <w:szCs w:val="28"/>
         </w:rPr>
       </w:pPr>
       <w:r>
         <w:rPr>
-          <w:rFonts w:asciiTheme="majorHAnsi" w:hAnsiTheme="majorHAnsi" w:cstheme="majorHAnsi"/>
+          <w:sz w:val="28"/>
+          <w:szCs w:val="28"/>
         </w:rPr>
         <w:t>Aplicar métodos de análisis estadístico y limpieza de datos en Excel.</w:t>
       </w:r>
@@ -489,26 +637,30 @@
         </w:numPr>
         <w:jc w:val="both"/>
         <w:rPr>
-          <w:rFonts w:asciiTheme="majorHAnsi" w:hAnsiTheme="majorHAnsi" w:cstheme="majorHAnsi"/>
+          <w:sz w:val="28"/>
+          <w:szCs w:val="28"/>
         </w:rPr>
       </w:pPr>
       <w:r>
         <w:rPr>
-          <w:rFonts w:asciiTheme="majorHAnsi" w:hAnsiTheme="majorHAnsi" w:cstheme="majorHAnsi"/>
+          <w:sz w:val="28"/>
+          <w:szCs w:val="28"/>
         </w:rPr>
         <w:t xml:space="preserve">Configurar y ejecutar modelos básicos de Machine </w:t>
       </w:r>
       <w:proofErr w:type="spellStart"/>
       <w:r>
         <w:rPr>
-          <w:rFonts w:asciiTheme="majorHAnsi" w:hAnsiTheme="majorHAnsi" w:cstheme="majorHAnsi"/>
+          <w:sz w:val="28"/>
+          <w:szCs w:val="28"/>
         </w:rPr>
         <w:t>Learning</w:t>
       </w:r>
       <w:proofErr w:type="spellEnd"/>
       <w:r>
         <w:rPr>
-          <w:rFonts w:asciiTheme="majorHAnsi" w:hAnsiTheme="majorHAnsi" w:cstheme="majorHAnsi"/>
+          <w:sz w:val="28"/>
+          <w:szCs w:val="28"/>
         </w:rPr>
         <w:t xml:space="preserve"> en Python.</w:t>
       </w:r>
@@ -522,12 +674,14 @@
         </w:numPr>
         <w:jc w:val="both"/>
         <w:rPr>
-          <w:rFonts w:asciiTheme="majorHAnsi" w:hAnsiTheme="majorHAnsi" w:cstheme="majorHAnsi"/>
+          <w:sz w:val="28"/>
+          <w:szCs w:val="28"/>
         </w:rPr>
       </w:pPr>
       <w:r>
         <w:rPr>
-          <w:rFonts w:asciiTheme="majorHAnsi" w:hAnsiTheme="majorHAnsi" w:cstheme="majorHAnsi"/>
+          <w:sz w:val="28"/>
+          <w:szCs w:val="28"/>
         </w:rPr>
         <w:t>Evaluar modelos mediante métricas cuantitativas.</w:t>
       </w:r>
@@ -541,26 +695,30 @@
         </w:numPr>
         <w:jc w:val="both"/>
         <w:rPr>
-          <w:rFonts w:asciiTheme="majorHAnsi" w:hAnsiTheme="majorHAnsi" w:cstheme="majorHAnsi"/>
+          <w:sz w:val="28"/>
+          <w:szCs w:val="28"/>
         </w:rPr>
       </w:pPr>
       <w:r>
         <w:rPr>
-          <w:rFonts w:asciiTheme="majorHAnsi" w:hAnsiTheme="majorHAnsi" w:cstheme="majorHAnsi"/>
+          <w:sz w:val="28"/>
+          <w:szCs w:val="28"/>
         </w:rPr>
         <w:t xml:space="preserve">Automatizar y visualizar resultados integrando Excel y </w:t>
       </w:r>
       <w:proofErr w:type="spellStart"/>
       <w:r>
         <w:rPr>
-          <w:rFonts w:asciiTheme="majorHAnsi" w:hAnsiTheme="majorHAnsi" w:cstheme="majorHAnsi"/>
+          <w:sz w:val="28"/>
+          <w:szCs w:val="28"/>
         </w:rPr>
         <w:t>Phyton</w:t>
       </w:r>
       <w:proofErr w:type="spellEnd"/>
       <w:r>
         <w:rPr>
-          <w:rFonts w:asciiTheme="majorHAnsi" w:hAnsiTheme="majorHAnsi" w:cstheme="majorHAnsi"/>
+          <w:sz w:val="28"/>
+          <w:szCs w:val="28"/>
         </w:rPr>
         <w:t>.</w:t>
       </w:r>
@@ -570,14 +728,24 @@
         <w:pStyle w:val="Ttulo3"/>
         <w:jc w:val="both"/>
         <w:rPr>
+          <w:rFonts w:ascii="Times New Roman" w:hAnsi="Times New Roman" w:cs="Times New Roman"/>
+          <w:b w:val="0"/>
+          <w:bCs w:val="0"/>
+          <w:color w:val="auto"/>
+          <w:sz w:val="28"/>
+          <w:szCs w:val="28"/>
           <w:lang w:val="es-CO"/>
         </w:rPr>
       </w:pPr>
       <w:r>
         <w:rPr>
           <w:rStyle w:val="Textoennegrita"/>
+          <w:rFonts w:ascii="Times New Roman" w:hAnsi="Times New Roman" w:cs="Times New Roman"/>
           <w:b/>
           <w:bCs/>
+          <w:color w:val="auto"/>
+          <w:sz w:val="28"/>
+          <w:szCs w:val="28"/>
           <w:lang w:val="es-CO"/>
         </w:rPr>
         <w:t>Contenido Programático (16 horas)</w:t>
@@ -588,14 +756,22 @@
         <w:pStyle w:val="Ttulo4"/>
         <w:jc w:val="both"/>
         <w:rPr>
+          <w:rFonts w:ascii="Times New Roman" w:hAnsi="Times New Roman" w:cs="Times New Roman"/>
+          <w:b w:val="0"/>
+          <w:bCs w:val="0"/>
+          <w:color w:val="auto"/>
+          <w:sz w:val="28"/>
+          <w:szCs w:val="28"/>
           <w:lang w:val="es-CO"/>
         </w:rPr>
       </w:pPr>
       <w:r>
         <w:rPr>
           <w:rStyle w:val="Textoennegrita"/>
-          <w:b/>
-          <w:bCs/>
+          <w:rFonts w:ascii="Times New Roman" w:hAnsi="Times New Roman" w:cs="Times New Roman"/>
+          <w:color w:val="auto"/>
+          <w:sz w:val="28"/>
+          <w:szCs w:val="28"/>
           <w:lang w:val="es-CO"/>
         </w:rPr>
         <w:t>Sesión 1. Fundamentos del Análisis Inteligente de Datos (4 h)</w:t>
@@ -610,26 +786,30 @@
         </w:numPr>
         <w:jc w:val="both"/>
         <w:rPr>
-          <w:rFonts w:asciiTheme="majorHAnsi" w:hAnsiTheme="majorHAnsi" w:cstheme="majorHAnsi"/>
+          <w:sz w:val="28"/>
+          <w:szCs w:val="28"/>
         </w:rPr>
       </w:pPr>
       <w:r>
         <w:rPr>
-          <w:rFonts w:asciiTheme="majorHAnsi" w:hAnsiTheme="majorHAnsi" w:cstheme="majorHAnsi"/>
+          <w:sz w:val="28"/>
+          <w:szCs w:val="28"/>
         </w:rPr>
         <w:t xml:space="preserve">Introducción al Machine </w:t>
       </w:r>
       <w:proofErr w:type="spellStart"/>
       <w:r>
         <w:rPr>
-          <w:rFonts w:asciiTheme="majorHAnsi" w:hAnsiTheme="majorHAnsi" w:cstheme="majorHAnsi"/>
+          <w:sz w:val="28"/>
+          <w:szCs w:val="28"/>
         </w:rPr>
         <w:t>Learning</w:t>
       </w:r>
       <w:proofErr w:type="spellEnd"/>
       <w:r>
         <w:rPr>
-          <w:rFonts w:asciiTheme="majorHAnsi" w:hAnsiTheme="majorHAnsi" w:cstheme="majorHAnsi"/>
+          <w:sz w:val="28"/>
+          <w:szCs w:val="28"/>
         </w:rPr>
         <w:t>: tipos de modelos y aplicaciones.</w:t>
       </w:r>
@@ -643,54 +823,62 @@
         </w:numPr>
         <w:jc w:val="both"/>
         <w:rPr>
-          <w:rFonts w:asciiTheme="majorHAnsi" w:hAnsiTheme="majorHAnsi" w:cstheme="majorHAnsi"/>
+          <w:sz w:val="28"/>
+          <w:szCs w:val="28"/>
         </w:rPr>
       </w:pPr>
       <w:r>
         <w:rPr>
-          <w:rFonts w:asciiTheme="majorHAnsi" w:hAnsiTheme="majorHAnsi" w:cstheme="majorHAnsi"/>
+          <w:sz w:val="28"/>
+          <w:szCs w:val="28"/>
         </w:rPr>
         <w:t xml:space="preserve">Conceptos clave: </w:t>
       </w:r>
       <w:proofErr w:type="spellStart"/>
       <w:r>
         <w:rPr>
-          <w:rFonts w:asciiTheme="majorHAnsi" w:hAnsiTheme="majorHAnsi" w:cstheme="majorHAnsi"/>
+          <w:sz w:val="28"/>
+          <w:szCs w:val="28"/>
         </w:rPr>
         <w:t>datasets</w:t>
       </w:r>
       <w:proofErr w:type="spellEnd"/>
       <w:r>
         <w:rPr>
-          <w:rFonts w:asciiTheme="majorHAnsi" w:hAnsiTheme="majorHAnsi" w:cstheme="majorHAnsi"/>
+          <w:sz w:val="28"/>
+          <w:szCs w:val="28"/>
         </w:rPr>
         <w:t xml:space="preserve">, variables, </w:t>
       </w:r>
       <w:proofErr w:type="spellStart"/>
       <w:r>
         <w:rPr>
-          <w:rFonts w:asciiTheme="majorHAnsi" w:hAnsiTheme="majorHAnsi" w:cstheme="majorHAnsi"/>
+          <w:sz w:val="28"/>
+          <w:szCs w:val="28"/>
         </w:rPr>
         <w:t>features</w:t>
       </w:r>
       <w:proofErr w:type="spellEnd"/>
       <w:r>
         <w:rPr>
-          <w:rFonts w:asciiTheme="majorHAnsi" w:hAnsiTheme="majorHAnsi" w:cstheme="majorHAnsi"/>
+          <w:sz w:val="28"/>
+          <w:szCs w:val="28"/>
         </w:rPr>
         <w:t xml:space="preserve">, </w:t>
       </w:r>
       <w:proofErr w:type="gramStart"/>
       <w:r>
         <w:rPr>
-          <w:rFonts w:asciiTheme="majorHAnsi" w:hAnsiTheme="majorHAnsi" w:cstheme="majorHAnsi"/>
+          <w:sz w:val="28"/>
+          <w:szCs w:val="28"/>
         </w:rPr>
         <w:t>target</w:t>
       </w:r>
       <w:proofErr w:type="gramEnd"/>
       <w:r>
         <w:rPr>
-          <w:rFonts w:asciiTheme="majorHAnsi" w:hAnsiTheme="majorHAnsi" w:cstheme="majorHAnsi"/>
+          <w:sz w:val="28"/>
+          <w:szCs w:val="28"/>
         </w:rPr>
         <w:t>, entrenamiento y validación.</w:t>
       </w:r>
@@ -704,12 +892,14 @@
         </w:numPr>
         <w:jc w:val="both"/>
         <w:rPr>
-          <w:rFonts w:asciiTheme="majorHAnsi" w:hAnsiTheme="majorHAnsi" w:cstheme="majorHAnsi"/>
+          <w:sz w:val="28"/>
+          <w:szCs w:val="28"/>
         </w:rPr>
       </w:pPr>
       <w:r>
         <w:rPr>
-          <w:rFonts w:asciiTheme="majorHAnsi" w:hAnsiTheme="majorHAnsi" w:cstheme="majorHAnsi"/>
+          <w:sz w:val="28"/>
+          <w:szCs w:val="28"/>
         </w:rPr>
         <w:t>Métricas de evaluación: precisión, R², matriz de confusión.</w:t>
       </w:r>
@@ -723,26 +913,30 @@
         </w:numPr>
         <w:jc w:val="both"/>
         <w:rPr>
-          <w:rFonts w:asciiTheme="majorHAnsi" w:hAnsiTheme="majorHAnsi" w:cstheme="majorHAnsi"/>
+          <w:sz w:val="28"/>
+          <w:szCs w:val="28"/>
         </w:rPr>
       </w:pPr>
       <w:r>
         <w:rPr>
-          <w:rFonts w:asciiTheme="majorHAnsi" w:hAnsiTheme="majorHAnsi" w:cstheme="majorHAnsi"/>
+          <w:sz w:val="28"/>
+          <w:szCs w:val="28"/>
         </w:rPr>
         <w:t xml:space="preserve">Detección y limpieza de </w:t>
       </w:r>
       <w:proofErr w:type="spellStart"/>
       <w:r>
         <w:rPr>
-          <w:rFonts w:asciiTheme="majorHAnsi" w:hAnsiTheme="majorHAnsi" w:cstheme="majorHAnsi"/>
+          <w:sz w:val="28"/>
+          <w:szCs w:val="28"/>
         </w:rPr>
         <w:t>outliers</w:t>
       </w:r>
       <w:proofErr w:type="spellEnd"/>
       <w:r>
         <w:rPr>
-          <w:rFonts w:asciiTheme="majorHAnsi" w:hAnsiTheme="majorHAnsi" w:cstheme="majorHAnsi"/>
+          <w:sz w:val="28"/>
+          <w:szCs w:val="28"/>
         </w:rPr>
         <w:t xml:space="preserve"> (método IQR y Tukey).</w:t>
       </w:r>
@@ -752,14 +946,22 @@
         <w:pStyle w:val="Ttulo4"/>
         <w:jc w:val="both"/>
         <w:rPr>
+          <w:rFonts w:ascii="Times New Roman" w:hAnsi="Times New Roman" w:cs="Times New Roman"/>
+          <w:b w:val="0"/>
+          <w:bCs w:val="0"/>
+          <w:color w:val="auto"/>
+          <w:sz w:val="28"/>
+          <w:szCs w:val="28"/>
           <w:lang w:val="es-CO"/>
         </w:rPr>
       </w:pPr>
       <w:r>
         <w:rPr>
           <w:rStyle w:val="Textoennegrita"/>
-          <w:b/>
-          <w:bCs/>
+          <w:rFonts w:ascii="Times New Roman" w:hAnsi="Times New Roman" w:cs="Times New Roman"/>
+          <w:color w:val="auto"/>
+          <w:sz w:val="28"/>
+          <w:szCs w:val="28"/>
           <w:lang w:val="es-CO"/>
         </w:rPr>
         <w:t>Sesión 2. Excel para Estadística Descriptiva y Preprocesamiento (4 h)</w:t>
@@ -774,12 +976,14 @@
         </w:numPr>
         <w:jc w:val="both"/>
         <w:rPr>
-          <w:rFonts w:asciiTheme="majorHAnsi" w:hAnsiTheme="majorHAnsi" w:cstheme="majorHAnsi"/>
+          <w:sz w:val="28"/>
+          <w:szCs w:val="28"/>
         </w:rPr>
       </w:pPr>
       <w:r>
         <w:rPr>
-          <w:rFonts w:asciiTheme="majorHAnsi" w:hAnsiTheme="majorHAnsi" w:cstheme="majorHAnsi"/>
+          <w:sz w:val="28"/>
+          <w:szCs w:val="28"/>
         </w:rPr>
         <w:t>Funciones estadísticas y lógicas aplicadas al análisis de datos.</w:t>
       </w:r>
@@ -793,12 +997,14 @@
         </w:numPr>
         <w:jc w:val="both"/>
         <w:rPr>
-          <w:rFonts w:asciiTheme="majorHAnsi" w:hAnsiTheme="majorHAnsi" w:cstheme="majorHAnsi"/>
+          <w:sz w:val="28"/>
+          <w:szCs w:val="28"/>
         </w:rPr>
       </w:pPr>
       <w:r>
         <w:rPr>
-          <w:rFonts w:asciiTheme="majorHAnsi" w:hAnsiTheme="majorHAnsi" w:cstheme="majorHAnsi"/>
+          <w:sz w:val="28"/>
+          <w:szCs w:val="28"/>
         </w:rPr>
         <w:t>Tablas dinámicas, filtros y segmentación avanzada.</w:t>
       </w:r>
@@ -812,12 +1018,14 @@
         </w:numPr>
         <w:jc w:val="both"/>
         <w:rPr>
-          <w:rFonts w:asciiTheme="majorHAnsi" w:hAnsiTheme="majorHAnsi" w:cstheme="majorHAnsi"/>
+          <w:sz w:val="28"/>
+          <w:szCs w:val="28"/>
         </w:rPr>
       </w:pPr>
       <w:r>
         <w:rPr>
-          <w:rFonts w:asciiTheme="majorHAnsi" w:hAnsiTheme="majorHAnsi" w:cstheme="majorHAnsi"/>
+          <w:sz w:val="28"/>
+          <w:szCs w:val="28"/>
         </w:rPr>
         <w:t>Detección y corrección de inconsistencias.</w:t>
       </w:r>
@@ -831,12 +1039,14 @@
         </w:numPr>
         <w:jc w:val="both"/>
         <w:rPr>
-          <w:rFonts w:asciiTheme="majorHAnsi" w:hAnsiTheme="majorHAnsi" w:cstheme="majorHAnsi"/>
+          <w:sz w:val="28"/>
+          <w:szCs w:val="28"/>
         </w:rPr>
       </w:pPr>
       <w:r>
         <w:rPr>
-          <w:rFonts w:asciiTheme="majorHAnsi" w:hAnsiTheme="majorHAnsi" w:cstheme="majorHAnsi"/>
+          <w:sz w:val="28"/>
+          <w:szCs w:val="28"/>
         </w:rPr>
         <w:t>Exportación de datos limpios a CSV.</w:t>
       </w:r>
@@ -850,32 +1060,36 @@
         </w:numPr>
         <w:jc w:val="both"/>
         <w:rPr>
-          <w:rFonts w:asciiTheme="majorHAnsi" w:hAnsiTheme="majorHAnsi" w:cstheme="majorHAnsi"/>
+          <w:sz w:val="28"/>
+          <w:szCs w:val="28"/>
         </w:rPr>
       </w:pPr>
       <w:r>
         <w:rPr>
-          <w:rFonts w:asciiTheme="majorHAnsi" w:hAnsiTheme="majorHAnsi" w:cstheme="majorHAnsi"/>
           <w:i/>
           <w:iCs/>
+          <w:sz w:val="28"/>
+          <w:szCs w:val="28"/>
         </w:rPr>
         <w:t xml:space="preserve">(Desarrollo Plus: visualización de datos en </w:t>
       </w:r>
       <w:proofErr w:type="spellStart"/>
       <w:r>
         <w:rPr>
-          <w:rFonts w:asciiTheme="majorHAnsi" w:hAnsiTheme="majorHAnsi" w:cstheme="majorHAnsi"/>
           <w:i/>
           <w:iCs/>
+          <w:sz w:val="28"/>
+          <w:szCs w:val="28"/>
         </w:rPr>
         <w:t>Power</w:t>
       </w:r>
       <w:proofErr w:type="spellEnd"/>
       <w:r>
         <w:rPr>
-          <w:rFonts w:asciiTheme="majorHAnsi" w:hAnsiTheme="majorHAnsi" w:cstheme="majorHAnsi"/>
           <w:i/>
           <w:iCs/>
+          <w:sz w:val="28"/>
+          <w:szCs w:val="28"/>
         </w:rPr>
         <w:t xml:space="preserve"> BI).</w:t>
       </w:r>
@@ -885,14 +1099,22 @@
         <w:pStyle w:val="Ttulo4"/>
         <w:jc w:val="both"/>
         <w:rPr>
+          <w:rFonts w:ascii="Times New Roman" w:hAnsi="Times New Roman" w:cs="Times New Roman"/>
+          <w:b w:val="0"/>
+          <w:bCs w:val="0"/>
+          <w:color w:val="auto"/>
+          <w:sz w:val="28"/>
+          <w:szCs w:val="28"/>
           <w:lang w:val="es-CO"/>
         </w:rPr>
       </w:pPr>
       <w:r>
         <w:rPr>
           <w:rStyle w:val="Textoennegrita"/>
-          <w:b/>
-          <w:bCs/>
+          <w:rFonts w:ascii="Times New Roman" w:hAnsi="Times New Roman" w:cs="Times New Roman"/>
+          <w:color w:val="auto"/>
+          <w:sz w:val="28"/>
+          <w:szCs w:val="28"/>
           <w:lang w:val="es-CO"/>
         </w:rPr>
         <w:t>Sesión 3. Python para Procesamiento y Modelado de Datos (4 h)</w:t>
@@ -907,68 +1129,78 @@
         </w:numPr>
         <w:jc w:val="both"/>
         <w:rPr>
-          <w:rFonts w:asciiTheme="majorHAnsi" w:hAnsiTheme="majorHAnsi" w:cstheme="majorHAnsi"/>
+          <w:sz w:val="28"/>
+          <w:szCs w:val="28"/>
         </w:rPr>
       </w:pPr>
       <w:r>
         <w:rPr>
-          <w:rFonts w:asciiTheme="majorHAnsi" w:hAnsiTheme="majorHAnsi" w:cstheme="majorHAnsi"/>
+          <w:sz w:val="28"/>
+          <w:szCs w:val="28"/>
         </w:rPr>
         <w:t xml:space="preserve">Entorno Google </w:t>
       </w:r>
       <w:proofErr w:type="spellStart"/>
       <w:r>
         <w:rPr>
-          <w:rFonts w:asciiTheme="majorHAnsi" w:hAnsiTheme="majorHAnsi" w:cstheme="majorHAnsi"/>
+          <w:sz w:val="28"/>
+          <w:szCs w:val="28"/>
         </w:rPr>
         <w:t>Colab</w:t>
       </w:r>
       <w:proofErr w:type="spellEnd"/>
       <w:r>
         <w:rPr>
-          <w:rFonts w:asciiTheme="majorHAnsi" w:hAnsiTheme="majorHAnsi" w:cstheme="majorHAnsi"/>
+          <w:sz w:val="28"/>
+          <w:szCs w:val="28"/>
         </w:rPr>
         <w:t xml:space="preserve"> y librerías principales: </w:t>
       </w:r>
       <w:proofErr w:type="spellStart"/>
       <w:r>
         <w:rPr>
-          <w:rFonts w:asciiTheme="majorHAnsi" w:hAnsiTheme="majorHAnsi" w:cstheme="majorHAnsi"/>
+          <w:sz w:val="28"/>
+          <w:szCs w:val="28"/>
         </w:rPr>
         <w:t>NumPy</w:t>
       </w:r>
       <w:proofErr w:type="spellEnd"/>
       <w:r>
         <w:rPr>
-          <w:rFonts w:asciiTheme="majorHAnsi" w:hAnsiTheme="majorHAnsi" w:cstheme="majorHAnsi"/>
+          <w:sz w:val="28"/>
+          <w:szCs w:val="28"/>
         </w:rPr>
         <w:t xml:space="preserve">, pandas, </w:t>
       </w:r>
       <w:proofErr w:type="spellStart"/>
       <w:r>
         <w:rPr>
-          <w:rFonts w:asciiTheme="majorHAnsi" w:hAnsiTheme="majorHAnsi" w:cstheme="majorHAnsi"/>
+          <w:sz w:val="28"/>
+          <w:szCs w:val="28"/>
         </w:rPr>
         <w:t>Matplotlib</w:t>
       </w:r>
       <w:proofErr w:type="spellEnd"/>
       <w:r>
         <w:rPr>
-          <w:rFonts w:asciiTheme="majorHAnsi" w:hAnsiTheme="majorHAnsi" w:cstheme="majorHAnsi"/>
+          <w:sz w:val="28"/>
+          <w:szCs w:val="28"/>
         </w:rPr>
         <w:t xml:space="preserve">, </w:t>
       </w:r>
       <w:proofErr w:type="spellStart"/>
       <w:r>
         <w:rPr>
-          <w:rFonts w:asciiTheme="majorHAnsi" w:hAnsiTheme="majorHAnsi" w:cstheme="majorHAnsi"/>
+          <w:sz w:val="28"/>
+          <w:szCs w:val="28"/>
         </w:rPr>
         <w:t>scikit-learn</w:t>
       </w:r>
       <w:proofErr w:type="spellEnd"/>
       <w:r>
         <w:rPr>
-          <w:rFonts w:asciiTheme="majorHAnsi" w:hAnsiTheme="majorHAnsi" w:cstheme="majorHAnsi"/>
+          <w:sz w:val="28"/>
+          <w:szCs w:val="28"/>
         </w:rPr>
         <w:t>.</w:t>
       </w:r>
@@ -982,12 +1214,14 @@
         </w:numPr>
         <w:jc w:val="both"/>
         <w:rPr>
-          <w:rFonts w:asciiTheme="majorHAnsi" w:hAnsiTheme="majorHAnsi" w:cstheme="majorHAnsi"/>
+          <w:sz w:val="28"/>
+          <w:szCs w:val="28"/>
         </w:rPr>
       </w:pPr>
       <w:r>
         <w:rPr>
-          <w:rFonts w:asciiTheme="majorHAnsi" w:hAnsiTheme="majorHAnsi" w:cstheme="majorHAnsi"/>
+          <w:sz w:val="28"/>
+          <w:szCs w:val="28"/>
         </w:rPr>
         <w:t>Limpieza automatizada: valores nulos, duplicados y tipos de variables.</w:t>
       </w:r>
@@ -1001,12 +1235,14 @@
         </w:numPr>
         <w:jc w:val="both"/>
         <w:rPr>
-          <w:rFonts w:asciiTheme="majorHAnsi" w:hAnsiTheme="majorHAnsi" w:cstheme="majorHAnsi"/>
+          <w:sz w:val="28"/>
+          <w:szCs w:val="28"/>
         </w:rPr>
       </w:pPr>
       <w:r>
         <w:rPr>
-          <w:rFonts w:asciiTheme="majorHAnsi" w:hAnsiTheme="majorHAnsi" w:cstheme="majorHAnsi"/>
+          <w:sz w:val="28"/>
+          <w:szCs w:val="28"/>
         </w:rPr>
         <w:t>Implementación de modelos de regresión y clasificación.</w:t>
       </w:r>
@@ -1019,15 +1255,17 @@
           <w:numId w:val="23"/>
         </w:numPr>
         <w:jc w:val="both"/>
+        <w:rPr>
+          <w:sz w:val="28"/>
+          <w:szCs w:val="28"/>
+        </w:rPr>
       </w:pPr>
       <w:r>
         <w:rPr>
-          <w:rFonts w:asciiTheme="majorHAnsi" w:hAnsiTheme="majorHAnsi" w:cstheme="majorHAnsi"/>
-        </w:rPr>
-        <w:t>Visualización básica y exportación de resultados a Excel</w:t>
-      </w:r>
-      <w:r>
-        <w:t>.</w:t>
+          <w:sz w:val="28"/>
+          <w:szCs w:val="28"/>
+        </w:rPr>
+        <w:t>Visualización básica y exportación de resultados a Excel.</w:t>
       </w:r>
     </w:p>
     <w:p>
@@ -1035,16 +1273,25 @@
         <w:pStyle w:val="Ttulo4"/>
         <w:jc w:val="both"/>
         <w:rPr>
+          <w:rFonts w:ascii="Times New Roman" w:hAnsi="Times New Roman" w:cs="Times New Roman"/>
+          <w:b w:val="0"/>
+          <w:bCs w:val="0"/>
+          <w:color w:val="auto"/>
+          <w:sz w:val="28"/>
+          <w:szCs w:val="28"/>
           <w:lang w:val="es-CO"/>
         </w:rPr>
       </w:pPr>
       <w:r>
         <w:rPr>
           <w:rStyle w:val="Textoennegrita"/>
-          <w:b/>
-          <w:bCs/>
+          <w:rFonts w:ascii="Times New Roman" w:hAnsi="Times New Roman" w:cs="Times New Roman"/>
+          <w:color w:val="auto"/>
+          <w:sz w:val="28"/>
+          <w:szCs w:val="28"/>
           <w:lang w:val="es-CO"/>
         </w:rPr>
+        <w:lastRenderedPageBreak/>
         <w:t>Sesión 4. Automatización e Integración Excel–Python (4 h)</w:t>
       </w:r>
     </w:p>
@@ -1057,40 +1304,46 @@
         </w:numPr>
         <w:jc w:val="both"/>
         <w:rPr>
-          <w:rFonts w:asciiTheme="majorHAnsi" w:hAnsiTheme="majorHAnsi" w:cstheme="majorHAnsi"/>
+          <w:sz w:val="28"/>
+          <w:szCs w:val="28"/>
         </w:rPr>
       </w:pPr>
       <w:r>
         <w:rPr>
-          <w:rFonts w:asciiTheme="majorHAnsi" w:hAnsiTheme="majorHAnsi" w:cstheme="majorHAnsi"/>
+          <w:sz w:val="28"/>
+          <w:szCs w:val="28"/>
         </w:rPr>
         <w:t xml:space="preserve">Automatización de reportes con </w:t>
       </w:r>
       <w:proofErr w:type="spellStart"/>
       <w:r>
         <w:rPr>
-          <w:rFonts w:asciiTheme="majorHAnsi" w:hAnsiTheme="majorHAnsi" w:cstheme="majorHAnsi"/>
+          <w:sz w:val="28"/>
+          <w:szCs w:val="28"/>
         </w:rPr>
         <w:t>pandas.ExcelWriter</w:t>
       </w:r>
       <w:proofErr w:type="spellEnd"/>
       <w:r>
         <w:rPr>
-          <w:rFonts w:asciiTheme="majorHAnsi" w:hAnsiTheme="majorHAnsi" w:cstheme="majorHAnsi"/>
+          <w:sz w:val="28"/>
+          <w:szCs w:val="28"/>
         </w:rPr>
         <w:t xml:space="preserve"> y </w:t>
       </w:r>
       <w:proofErr w:type="spellStart"/>
       <w:r>
         <w:rPr>
-          <w:rFonts w:asciiTheme="majorHAnsi" w:hAnsiTheme="majorHAnsi" w:cstheme="majorHAnsi"/>
+          <w:sz w:val="28"/>
+          <w:szCs w:val="28"/>
         </w:rPr>
         <w:t>openpyxl</w:t>
       </w:r>
       <w:proofErr w:type="spellEnd"/>
       <w:r>
         <w:rPr>
-          <w:rFonts w:asciiTheme="majorHAnsi" w:hAnsiTheme="majorHAnsi" w:cstheme="majorHAnsi"/>
+          <w:sz w:val="28"/>
+          <w:szCs w:val="28"/>
         </w:rPr>
         <w:t>.</w:t>
       </w:r>
@@ -1104,26 +1357,30 @@
         </w:numPr>
         <w:jc w:val="both"/>
         <w:rPr>
-          <w:rFonts w:asciiTheme="majorHAnsi" w:hAnsiTheme="majorHAnsi" w:cstheme="majorHAnsi"/>
+          <w:sz w:val="28"/>
+          <w:szCs w:val="28"/>
         </w:rPr>
       </w:pPr>
       <w:r>
         <w:rPr>
-          <w:rFonts w:asciiTheme="majorHAnsi" w:hAnsiTheme="majorHAnsi" w:cstheme="majorHAnsi"/>
+          <w:sz w:val="28"/>
+          <w:szCs w:val="28"/>
         </w:rPr>
         <w:t xml:space="preserve">Creación de </w:t>
       </w:r>
       <w:proofErr w:type="spellStart"/>
       <w:r>
         <w:rPr>
-          <w:rFonts w:asciiTheme="majorHAnsi" w:hAnsiTheme="majorHAnsi" w:cstheme="majorHAnsi"/>
+          <w:sz w:val="28"/>
+          <w:szCs w:val="28"/>
         </w:rPr>
         <w:t>dashboards</w:t>
       </w:r>
       <w:proofErr w:type="spellEnd"/>
       <w:r>
         <w:rPr>
-          <w:rFonts w:asciiTheme="majorHAnsi" w:hAnsiTheme="majorHAnsi" w:cstheme="majorHAnsi"/>
+          <w:sz w:val="28"/>
+          <w:szCs w:val="28"/>
         </w:rPr>
         <w:t xml:space="preserve"> simples con resultados del modelo.</w:t>
       </w:r>
@@ -1137,12 +1394,14 @@
         </w:numPr>
         <w:jc w:val="both"/>
         <w:rPr>
-          <w:rFonts w:asciiTheme="majorHAnsi" w:hAnsiTheme="majorHAnsi" w:cstheme="majorHAnsi"/>
+          <w:sz w:val="28"/>
+          <w:szCs w:val="28"/>
         </w:rPr>
       </w:pPr>
       <w:r>
         <w:rPr>
-          <w:rFonts w:asciiTheme="majorHAnsi" w:hAnsiTheme="majorHAnsi" w:cstheme="majorHAnsi"/>
+          <w:sz w:val="28"/>
+          <w:szCs w:val="28"/>
         </w:rPr>
         <w:t>Flujo completo: carga, modelado y despliegue de resultados en Excel.</w:t>
       </w:r>
@@ -1156,32 +1415,36 @@
         </w:numPr>
         <w:jc w:val="both"/>
         <w:rPr>
-          <w:rFonts w:asciiTheme="majorHAnsi" w:hAnsiTheme="majorHAnsi" w:cstheme="majorHAnsi"/>
+          <w:sz w:val="28"/>
+          <w:szCs w:val="28"/>
         </w:rPr>
       </w:pPr>
       <w:r>
         <w:rPr>
-          <w:rFonts w:asciiTheme="majorHAnsi" w:hAnsiTheme="majorHAnsi" w:cstheme="majorHAnsi"/>
           <w:i/>
           <w:iCs/>
+          <w:sz w:val="28"/>
+          <w:szCs w:val="28"/>
         </w:rPr>
         <w:t xml:space="preserve">(Desarrollo Plus: visualización de predicciones en </w:t>
       </w:r>
       <w:proofErr w:type="spellStart"/>
       <w:r>
         <w:rPr>
-          <w:rFonts w:asciiTheme="majorHAnsi" w:hAnsiTheme="majorHAnsi" w:cstheme="majorHAnsi"/>
           <w:i/>
           <w:iCs/>
+          <w:sz w:val="28"/>
+          <w:szCs w:val="28"/>
         </w:rPr>
         <w:t>Power</w:t>
       </w:r>
       <w:proofErr w:type="spellEnd"/>
       <w:r>
         <w:rPr>
-          <w:rFonts w:asciiTheme="majorHAnsi" w:hAnsiTheme="majorHAnsi" w:cstheme="majorHAnsi"/>
           <w:i/>
           <w:iCs/>
+          <w:sz w:val="28"/>
+          <w:szCs w:val="28"/>
         </w:rPr>
         <w:t xml:space="preserve"> BI).</w:t>
       </w:r>
@@ -1191,14 +1454,24 @@
         <w:pStyle w:val="Ttulo3"/>
         <w:jc w:val="both"/>
         <w:rPr>
+          <w:rFonts w:ascii="Times New Roman" w:hAnsi="Times New Roman" w:cs="Times New Roman"/>
+          <w:b w:val="0"/>
+          <w:bCs w:val="0"/>
+          <w:color w:val="auto"/>
+          <w:sz w:val="28"/>
+          <w:szCs w:val="28"/>
           <w:lang w:val="es-CO"/>
         </w:rPr>
       </w:pPr>
       <w:r>
         <w:rPr>
           <w:rStyle w:val="Textoennegrita"/>
+          <w:rFonts w:ascii="Times New Roman" w:hAnsi="Times New Roman" w:cs="Times New Roman"/>
           <w:b/>
           <w:bCs/>
+          <w:color w:val="auto"/>
+          <w:sz w:val="28"/>
+          <w:szCs w:val="28"/>
           <w:lang w:val="es-CO"/>
         </w:rPr>
         <w:t>Metodología</w:t>
@@ -1209,12 +1482,14 @@
         <w:pStyle w:val="NormalWeb"/>
         <w:jc w:val="both"/>
         <w:rPr>
-          <w:rFonts w:asciiTheme="majorHAnsi" w:hAnsiTheme="majorHAnsi" w:cstheme="majorHAnsi"/>
+          <w:sz w:val="28"/>
+          <w:szCs w:val="28"/>
         </w:rPr>
       </w:pPr>
       <w:r>
         <w:rPr>
-          <w:rFonts w:asciiTheme="majorHAnsi" w:hAnsiTheme="majorHAnsi" w:cstheme="majorHAnsi"/>
+          <w:sz w:val="28"/>
+          <w:szCs w:val="28"/>
         </w:rPr>
         <w:t>El curso se desarrolla mediante una combinación de:</w:t>
       </w:r>
@@ -1228,14 +1503,15 @@
         </w:numPr>
         <w:jc w:val="both"/>
         <w:rPr>
-          <w:rFonts w:asciiTheme="majorHAnsi" w:hAnsiTheme="majorHAnsi" w:cstheme="majorHAnsi"/>
+          <w:sz w:val="28"/>
+          <w:szCs w:val="28"/>
         </w:rPr>
       </w:pPr>
       <w:r>
         <w:rPr>
-          <w:rFonts w:asciiTheme="majorHAnsi" w:hAnsiTheme="majorHAnsi" w:cstheme="majorHAnsi"/>
-        </w:rPr>
-        <w:lastRenderedPageBreak/>
+          <w:sz w:val="28"/>
+          <w:szCs w:val="28"/>
+        </w:rPr>
         <w:t>Clases magistrales demostrativas.</w:t>
       </w:r>
     </w:p>
@@ -1248,12 +1524,14 @@
         </w:numPr>
         <w:jc w:val="both"/>
         <w:rPr>
-          <w:rFonts w:asciiTheme="majorHAnsi" w:hAnsiTheme="majorHAnsi" w:cstheme="majorHAnsi"/>
+          <w:sz w:val="28"/>
+          <w:szCs w:val="28"/>
         </w:rPr>
       </w:pPr>
       <w:r>
         <w:rPr>
-          <w:rFonts w:asciiTheme="majorHAnsi" w:hAnsiTheme="majorHAnsi" w:cstheme="majorHAnsi"/>
+          <w:sz w:val="28"/>
+          <w:szCs w:val="28"/>
         </w:rPr>
         <w:t>Ejercicios prácticos guiados paso a paso.</w:t>
       </w:r>
@@ -1267,26 +1545,30 @@
         </w:numPr>
         <w:jc w:val="both"/>
         <w:rPr>
-          <w:rFonts w:asciiTheme="majorHAnsi" w:hAnsiTheme="majorHAnsi" w:cstheme="majorHAnsi"/>
+          <w:sz w:val="28"/>
+          <w:szCs w:val="28"/>
         </w:rPr>
       </w:pPr>
       <w:r>
         <w:rPr>
-          <w:rFonts w:asciiTheme="majorHAnsi" w:hAnsiTheme="majorHAnsi" w:cstheme="majorHAnsi"/>
+          <w:sz w:val="28"/>
+          <w:szCs w:val="28"/>
         </w:rPr>
         <w:t xml:space="preserve">Aplicaciones con </w:t>
       </w:r>
       <w:proofErr w:type="spellStart"/>
       <w:r>
         <w:rPr>
-          <w:rFonts w:asciiTheme="majorHAnsi" w:hAnsiTheme="majorHAnsi" w:cstheme="majorHAnsi"/>
+          <w:sz w:val="28"/>
+          <w:szCs w:val="28"/>
         </w:rPr>
         <w:t>datasets</w:t>
       </w:r>
       <w:proofErr w:type="spellEnd"/>
       <w:r>
         <w:rPr>
-          <w:rFonts w:asciiTheme="majorHAnsi" w:hAnsiTheme="majorHAnsi" w:cstheme="majorHAnsi"/>
+          <w:sz w:val="28"/>
+          <w:szCs w:val="28"/>
         </w:rPr>
         <w:t xml:space="preserve"> reales.</w:t>
       </w:r>
@@ -1300,12 +1582,14 @@
         </w:numPr>
         <w:jc w:val="both"/>
         <w:rPr>
-          <w:rFonts w:asciiTheme="majorHAnsi" w:hAnsiTheme="majorHAnsi" w:cstheme="majorHAnsi"/>
+          <w:sz w:val="28"/>
+          <w:szCs w:val="28"/>
         </w:rPr>
       </w:pPr>
       <w:r>
         <w:rPr>
-          <w:rFonts w:asciiTheme="majorHAnsi" w:hAnsiTheme="majorHAnsi" w:cstheme="majorHAnsi"/>
+          <w:sz w:val="28"/>
+          <w:szCs w:val="28"/>
         </w:rPr>
         <w:t>Actividades integradoras al final de cada sesión.</w:t>
       </w:r>
@@ -1316,20 +1600,18 @@
         <w:jc w:val="both"/>
         <w:rPr>
           <w:rStyle w:val="Textoennegrita"/>
-          <w:rFonts w:asciiTheme="majorHAnsi" w:eastAsiaTheme="majorEastAsia" w:hAnsiTheme="majorHAnsi" w:cstheme="majorBidi"/>
-          <w:color w:val="4F81BD" w:themeColor="accent1"/>
-          <w:sz w:val="22"/>
-          <w:szCs w:val="22"/>
+          <w:rFonts w:eastAsiaTheme="majorEastAsia"/>
+          <w:sz w:val="28"/>
+          <w:szCs w:val="28"/>
           <w:lang w:eastAsia="en-US"/>
         </w:rPr>
       </w:pPr>
       <w:r>
         <w:rPr>
           <w:rStyle w:val="Textoennegrita"/>
-          <w:rFonts w:asciiTheme="majorHAnsi" w:eastAsiaTheme="majorEastAsia" w:hAnsiTheme="majorHAnsi" w:cstheme="majorBidi"/>
-          <w:color w:val="4F81BD" w:themeColor="accent1"/>
-          <w:sz w:val="22"/>
-          <w:szCs w:val="22"/>
+          <w:rFonts w:eastAsiaTheme="majorEastAsia"/>
+          <w:sz w:val="28"/>
+          <w:szCs w:val="28"/>
           <w:lang w:eastAsia="en-US"/>
         </w:rPr>
         <w:t>Herramientas y Recursos</w:t>
@@ -1344,30 +1626,24 @@
         </w:numPr>
         <w:jc w:val="both"/>
         <w:rPr>
-          <w:rFonts w:asciiTheme="majorHAnsi" w:hAnsiTheme="majorHAnsi" w:cstheme="majorHAnsi"/>
+          <w:sz w:val="28"/>
+          <w:szCs w:val="28"/>
           <w:lang w:val="en-US"/>
         </w:rPr>
       </w:pPr>
       <w:r>
         <w:rPr>
-          <w:rFonts w:asciiTheme="majorHAnsi" w:hAnsiTheme="majorHAnsi" w:cstheme="majorHAnsi"/>
-          <w:b/>
-          <w:bCs/>
+          <w:sz w:val="28"/>
+          <w:szCs w:val="28"/>
           <w:lang w:val="en-US"/>
         </w:rPr>
-        <w:t>Software:</w:t>
-      </w:r>
-      <w:r>
-        <w:rPr>
-          <w:rFonts w:asciiTheme="majorHAnsi" w:hAnsiTheme="majorHAnsi" w:cstheme="majorHAnsi"/>
-          <w:lang w:val="en-US"/>
-        </w:rPr>
-        <w:t xml:space="preserve"> Microsoft Excel, Google </w:t>
+        <w:t xml:space="preserve">Software: Microsoft Excel, Google </w:t>
       </w:r>
       <w:proofErr w:type="spellStart"/>
       <w:r>
         <w:rPr>
-          <w:rFonts w:asciiTheme="majorHAnsi" w:hAnsiTheme="majorHAnsi" w:cstheme="majorHAnsi"/>
+          <w:sz w:val="28"/>
+          <w:szCs w:val="28"/>
           <w:lang w:val="en-US"/>
         </w:rPr>
         <w:t>Colab</w:t>
@@ -1375,7 +1651,8 @@
       <w:proofErr w:type="spellEnd"/>
       <w:r>
         <w:rPr>
-          <w:rFonts w:asciiTheme="majorHAnsi" w:hAnsiTheme="majorHAnsi" w:cstheme="majorHAnsi"/>
+          <w:sz w:val="28"/>
+          <w:szCs w:val="28"/>
           <w:lang w:val="en-US"/>
         </w:rPr>
         <w:t xml:space="preserve">, Python (pandas, NumPy, Matplotlib, scikit-learn, </w:t>
@@ -1383,7 +1660,8 @@
       <w:proofErr w:type="spellStart"/>
       <w:r>
         <w:rPr>
-          <w:rFonts w:asciiTheme="majorHAnsi" w:hAnsiTheme="majorHAnsi" w:cstheme="majorHAnsi"/>
+          <w:sz w:val="28"/>
+          <w:szCs w:val="28"/>
           <w:lang w:val="en-US"/>
         </w:rPr>
         <w:t>openpyxl</w:t>
@@ -1391,7 +1669,8 @@
       <w:proofErr w:type="spellEnd"/>
       <w:r>
         <w:rPr>
-          <w:rFonts w:asciiTheme="majorHAnsi" w:hAnsiTheme="majorHAnsi" w:cstheme="majorHAnsi"/>
+          <w:sz w:val="28"/>
+          <w:szCs w:val="28"/>
           <w:lang w:val="en-US"/>
         </w:rPr>
         <w:t>).</w:t>
@@ -1406,34 +1685,30 @@
         </w:numPr>
         <w:jc w:val="both"/>
         <w:rPr>
-          <w:rFonts w:asciiTheme="majorHAnsi" w:hAnsiTheme="majorHAnsi" w:cstheme="majorHAnsi"/>
+          <w:sz w:val="28"/>
+          <w:szCs w:val="28"/>
         </w:rPr>
       </w:pPr>
       <w:r>
         <w:rPr>
-          <w:rFonts w:asciiTheme="majorHAnsi" w:hAnsiTheme="majorHAnsi" w:cstheme="majorHAnsi"/>
-          <w:b/>
-          <w:bCs/>
-        </w:rPr>
-        <w:t>Complementarios:</w:t>
-      </w:r>
-      <w:r>
-        <w:rPr>
-          <w:rFonts w:asciiTheme="majorHAnsi" w:hAnsiTheme="majorHAnsi" w:cstheme="majorHAnsi"/>
-        </w:rPr>
-        <w:t xml:space="preserve"> </w:t>
+          <w:sz w:val="28"/>
+          <w:szCs w:val="28"/>
+        </w:rPr>
+        <w:t xml:space="preserve">Complementarios: </w:t>
       </w:r>
       <w:proofErr w:type="spellStart"/>
       <w:r>
         <w:rPr>
-          <w:rFonts w:asciiTheme="majorHAnsi" w:hAnsiTheme="majorHAnsi" w:cstheme="majorHAnsi"/>
+          <w:sz w:val="28"/>
+          <w:szCs w:val="28"/>
         </w:rPr>
         <w:t>Power</w:t>
       </w:r>
       <w:proofErr w:type="spellEnd"/>
       <w:r>
         <w:rPr>
-          <w:rFonts w:asciiTheme="majorHAnsi" w:hAnsiTheme="majorHAnsi" w:cstheme="majorHAnsi"/>
+          <w:sz w:val="28"/>
+          <w:szCs w:val="28"/>
         </w:rPr>
         <w:t xml:space="preserve"> BI (demostrativo).</w:t>
       </w:r>
@@ -1447,22 +1722,16 @@
         </w:numPr>
         <w:jc w:val="both"/>
         <w:rPr>
-          <w:rFonts w:asciiTheme="majorHAnsi" w:hAnsiTheme="majorHAnsi" w:cstheme="majorHAnsi"/>
+          <w:sz w:val="28"/>
+          <w:szCs w:val="28"/>
         </w:rPr>
       </w:pPr>
       <w:r>
         <w:rPr>
-          <w:rFonts w:asciiTheme="majorHAnsi" w:hAnsiTheme="majorHAnsi" w:cstheme="majorHAnsi"/>
-          <w:b/>
-          <w:bCs/>
-        </w:rPr>
-        <w:t>Material de apoyo:</w:t>
-      </w:r>
-      <w:r>
-        <w:rPr>
-          <w:rFonts w:asciiTheme="majorHAnsi" w:hAnsiTheme="majorHAnsi" w:cstheme="majorHAnsi"/>
-        </w:rPr>
-        <w:t xml:space="preserve"> notebooks interactivos, plantillas en Excel y guías paso a paso.</w:t>
+          <w:sz w:val="28"/>
+          <w:szCs w:val="28"/>
+        </w:rPr>
+        <w:t>Material de apoyo: notebooks interactivos, plantillas en Excel y guías paso a paso.</w:t>
       </w:r>
     </w:p>
     <w:p>
@@ -1470,11 +1739,19 @@
         <w:pStyle w:val="Ttulo2"/>
         <w:jc w:val="both"/>
         <w:rPr>
+          <w:rFonts w:ascii="Times New Roman" w:hAnsi="Times New Roman" w:cs="Times New Roman"/>
+          <w:color w:val="auto"/>
+          <w:sz w:val="28"/>
+          <w:szCs w:val="28"/>
           <w:lang w:val="es-CO"/>
         </w:rPr>
       </w:pPr>
       <w:r>
         <w:rPr>
+          <w:rFonts w:ascii="Times New Roman" w:hAnsi="Times New Roman" w:cs="Times New Roman"/>
+          <w:color w:val="auto"/>
+          <w:sz w:val="28"/>
+          <w:szCs w:val="28"/>
           <w:lang w:val="es-CO"/>
         </w:rPr>
         <w:t>Bibliografía y recursos digitales</w:t>
@@ -1485,27 +1762,38 @@
         <w:spacing w:before="100" w:beforeAutospacing="1" w:after="100" w:afterAutospacing="1" w:line="240" w:lineRule="auto"/>
         <w:rPr>
           <w:rFonts w:ascii="Times New Roman" w:eastAsia="Times New Roman" w:hAnsi="Times New Roman" w:cs="Times New Roman"/>
-          <w:sz w:val="24"/>
-          <w:szCs w:val="24"/>
+          <w:sz w:val="28"/>
+          <w:szCs w:val="28"/>
           <w:lang w:eastAsia="es-CO"/>
         </w:rPr>
       </w:pPr>
+      <w:proofErr w:type="spellStart"/>
       <w:r>
         <w:rPr>
           <w:rFonts w:ascii="Times New Roman" w:eastAsia="Times New Roman" w:hAnsi="Times New Roman" w:cs="Times New Roman"/>
-          <w:sz w:val="24"/>
-          <w:szCs w:val="24"/>
-          <w:lang w:eastAsia="es-CO"/>
-        </w:rPr>
-        <w:t xml:space="preserve">McKinney, W. (2022). </w:t>
+          <w:sz w:val="28"/>
+          <w:szCs w:val="28"/>
+          <w:lang w:val="es-CO" w:eastAsia="es-CO"/>
+        </w:rPr>
+        <w:t>McKinney</w:t>
+      </w:r>
+      <w:proofErr w:type="spellEnd"/>
+      <w:r>
+        <w:rPr>
+          <w:rFonts w:ascii="Times New Roman" w:eastAsia="Times New Roman" w:hAnsi="Times New Roman" w:cs="Times New Roman"/>
+          <w:sz w:val="28"/>
+          <w:szCs w:val="28"/>
+          <w:lang w:val="es-CO" w:eastAsia="es-CO"/>
+        </w:rPr>
+        <w:t xml:space="preserve">, W. (2022). </w:t>
       </w:r>
       <w:r>
         <w:rPr>
           <w:rFonts w:ascii="Times New Roman" w:eastAsia="Times New Roman" w:hAnsi="Times New Roman" w:cs="Times New Roman"/>
           <w:i/>
           <w:iCs/>
-          <w:sz w:val="24"/>
-          <w:szCs w:val="24"/>
+          <w:sz w:val="28"/>
+          <w:szCs w:val="28"/>
           <w:lang w:eastAsia="es-CO"/>
         </w:rPr>
         <w:t xml:space="preserve">Python for Data Analysis: Data Wrangling with pandas, NumPy, and </w:t>
@@ -1516,8 +1804,8 @@
           <w:rFonts w:ascii="Times New Roman" w:eastAsia="Times New Roman" w:hAnsi="Times New Roman" w:cs="Times New Roman"/>
           <w:i/>
           <w:iCs/>
-          <w:sz w:val="24"/>
-          <w:szCs w:val="24"/>
+          <w:sz w:val="28"/>
+          <w:szCs w:val="28"/>
           <w:lang w:eastAsia="es-CO"/>
         </w:rPr>
         <w:t>Jupyter</w:t>
@@ -1526,8 +1814,8 @@
       <w:r>
         <w:rPr>
           <w:rFonts w:ascii="Times New Roman" w:eastAsia="Times New Roman" w:hAnsi="Times New Roman" w:cs="Times New Roman"/>
-          <w:sz w:val="24"/>
-          <w:szCs w:val="24"/>
+          <w:sz w:val="28"/>
+          <w:szCs w:val="28"/>
           <w:lang w:eastAsia="es-CO"/>
         </w:rPr>
         <w:t xml:space="preserve"> (3rd ed.). O’Reilly Media. </w:t>
@@ -1537,38 +1825,19 @@
           <w:rPr>
             <w:rStyle w:val="Hipervnculo"/>
             <w:rFonts w:ascii="Times New Roman" w:eastAsia="Times New Roman" w:hAnsi="Times New Roman" w:cs="Times New Roman"/>
-            <w:sz w:val="24"/>
-            <w:szCs w:val="24"/>
+            <w:color w:val="auto"/>
+            <w:sz w:val="28"/>
+            <w:szCs w:val="28"/>
             <w:lang w:eastAsia="es-CO"/>
           </w:rPr>
-          <w:t>https://wesmckinney.</w:t>
-        </w:r>
-        <w:r>
-          <w:rPr>
-            <w:rStyle w:val="Hipervnculo"/>
-            <w:rFonts w:ascii="Times New Roman" w:eastAsia="Times New Roman" w:hAnsi="Times New Roman" w:cs="Times New Roman"/>
-            <w:sz w:val="24"/>
-            <w:szCs w:val="24"/>
-            <w:lang w:eastAsia="es-CO"/>
-          </w:rPr>
-          <w:t>c</w:t>
-        </w:r>
-        <w:r>
-          <w:rPr>
-            <w:rStyle w:val="Hipervnculo"/>
-            <w:rFonts w:ascii="Times New Roman" w:eastAsia="Times New Roman" w:hAnsi="Times New Roman" w:cs="Times New Roman"/>
-            <w:sz w:val="24"/>
-            <w:szCs w:val="24"/>
-            <w:lang w:eastAsia="es-CO"/>
-          </w:rPr>
-          <w:t>om/book/</w:t>
+          <w:t>https://wesmckinney.com/book/</w:t>
         </w:r>
       </w:hyperlink>
       <w:r>
         <w:rPr>
           <w:rFonts w:ascii="Times New Roman" w:eastAsia="Times New Roman" w:hAnsi="Times New Roman" w:cs="Times New Roman"/>
-          <w:sz w:val="24"/>
-          <w:szCs w:val="24"/>
+          <w:sz w:val="28"/>
+          <w:szCs w:val="28"/>
           <w:lang w:eastAsia="es-CO"/>
         </w:rPr>
         <w:t xml:space="preserve"> </w:t>
@@ -1579,8 +1848,8 @@
         <w:spacing w:before="100" w:beforeAutospacing="1" w:after="100" w:afterAutospacing="1" w:line="240" w:lineRule="auto"/>
         <w:rPr>
           <w:rFonts w:ascii="Times New Roman" w:eastAsia="Times New Roman" w:hAnsi="Times New Roman" w:cs="Times New Roman"/>
-          <w:sz w:val="24"/>
-          <w:szCs w:val="24"/>
+          <w:sz w:val="28"/>
+          <w:szCs w:val="28"/>
           <w:lang w:val="es-CO" w:eastAsia="es-CO"/>
         </w:rPr>
       </w:pPr>
@@ -1588,8 +1857,8 @@
       <w:r>
         <w:rPr>
           <w:rFonts w:ascii="Times New Roman" w:eastAsia="Times New Roman" w:hAnsi="Times New Roman" w:cs="Times New Roman"/>
-          <w:sz w:val="24"/>
-          <w:szCs w:val="24"/>
+          <w:sz w:val="28"/>
+          <w:szCs w:val="28"/>
           <w:lang w:eastAsia="es-CO"/>
         </w:rPr>
         <w:t>Géron</w:t>
@@ -1598,8 +1867,8 @@
       <w:r>
         <w:rPr>
           <w:rFonts w:ascii="Times New Roman" w:eastAsia="Times New Roman" w:hAnsi="Times New Roman" w:cs="Times New Roman"/>
-          <w:sz w:val="24"/>
-          <w:szCs w:val="24"/>
+          <w:sz w:val="28"/>
+          <w:szCs w:val="28"/>
           <w:lang w:eastAsia="es-CO"/>
         </w:rPr>
         <w:t xml:space="preserve">, A. (2023). </w:t>
@@ -1609,8 +1878,8 @@
           <w:rFonts w:ascii="Times New Roman" w:eastAsia="Times New Roman" w:hAnsi="Times New Roman" w:cs="Times New Roman"/>
           <w:i/>
           <w:iCs/>
-          <w:sz w:val="24"/>
-          <w:szCs w:val="24"/>
+          <w:sz w:val="28"/>
+          <w:szCs w:val="28"/>
           <w:lang w:eastAsia="es-CO"/>
         </w:rPr>
         <w:t xml:space="preserve">Hands-On Machine Learning with Scikit-Learn, </w:t>
@@ -1621,8 +1890,8 @@
           <w:rFonts w:ascii="Times New Roman" w:eastAsia="Times New Roman" w:hAnsi="Times New Roman" w:cs="Times New Roman"/>
           <w:i/>
           <w:iCs/>
-          <w:sz w:val="24"/>
-          <w:szCs w:val="24"/>
+          <w:sz w:val="28"/>
+          <w:szCs w:val="28"/>
           <w:lang w:eastAsia="es-CO"/>
         </w:rPr>
         <w:t>Keras</w:t>
@@ -1633,8 +1902,8 @@
           <w:rFonts w:ascii="Times New Roman" w:eastAsia="Times New Roman" w:hAnsi="Times New Roman" w:cs="Times New Roman"/>
           <w:i/>
           <w:iCs/>
-          <w:sz w:val="24"/>
-          <w:szCs w:val="24"/>
+          <w:sz w:val="28"/>
+          <w:szCs w:val="28"/>
           <w:lang w:eastAsia="es-CO"/>
         </w:rPr>
         <w:t>, and TensorFlow</w:t>
@@ -1642,8 +1911,8 @@
       <w:r>
         <w:rPr>
           <w:rFonts w:ascii="Times New Roman" w:eastAsia="Times New Roman" w:hAnsi="Times New Roman" w:cs="Times New Roman"/>
-          <w:sz w:val="24"/>
-          <w:szCs w:val="24"/>
+          <w:sz w:val="28"/>
+          <w:szCs w:val="28"/>
           <w:lang w:eastAsia="es-CO"/>
         </w:rPr>
         <w:t xml:space="preserve"> (3rd ed.). </w:t>
@@ -1651,8 +1920,8 @@
       <w:r>
         <w:rPr>
           <w:rFonts w:ascii="Times New Roman" w:eastAsia="Times New Roman" w:hAnsi="Times New Roman" w:cs="Times New Roman"/>
-          <w:sz w:val="24"/>
-          <w:szCs w:val="24"/>
+          <w:sz w:val="28"/>
+          <w:szCs w:val="28"/>
           <w:lang w:val="es-CO" w:eastAsia="es-CO"/>
         </w:rPr>
         <w:t xml:space="preserve">O’Reilly Media. </w:t>
@@ -1662,8 +1931,9 @@
           <w:rPr>
             <w:rStyle w:val="Hipervnculo"/>
             <w:rFonts w:ascii="Times New Roman" w:eastAsia="Times New Roman" w:hAnsi="Times New Roman" w:cs="Times New Roman"/>
-            <w:sz w:val="24"/>
-            <w:szCs w:val="24"/>
+            <w:color w:val="auto"/>
+            <w:sz w:val="28"/>
+            <w:szCs w:val="28"/>
             <w:lang w:val="es-CO" w:eastAsia="es-CO"/>
           </w:rPr>
           <w:t>https://www.oreilly.com/library/view/hands-on-machine-learning/9781098125974/</w:t>
@@ -1672,8 +1942,8 @@
       <w:r>
         <w:rPr>
           <w:rFonts w:ascii="Times New Roman" w:eastAsia="Times New Roman" w:hAnsi="Times New Roman" w:cs="Times New Roman"/>
-          <w:sz w:val="24"/>
-          <w:szCs w:val="24"/>
+          <w:sz w:val="28"/>
+          <w:szCs w:val="28"/>
           <w:lang w:val="es-CO" w:eastAsia="es-CO"/>
         </w:rPr>
         <w:t xml:space="preserve"> </w:t>
@@ -1684,8 +1954,8 @@
         <w:spacing w:before="100" w:beforeAutospacing="1" w:after="100" w:afterAutospacing="1" w:line="240" w:lineRule="auto"/>
         <w:rPr>
           <w:rFonts w:ascii="Times New Roman" w:eastAsia="Times New Roman" w:hAnsi="Times New Roman" w:cs="Times New Roman"/>
-          <w:sz w:val="24"/>
-          <w:szCs w:val="24"/>
+          <w:sz w:val="28"/>
+          <w:szCs w:val="28"/>
           <w:lang w:eastAsia="es-CO"/>
         </w:rPr>
       </w:pPr>
@@ -1693,8 +1963,8 @@
       <w:r>
         <w:rPr>
           <w:rFonts w:ascii="Times New Roman" w:eastAsia="Times New Roman" w:hAnsi="Times New Roman" w:cs="Times New Roman"/>
-          <w:sz w:val="24"/>
-          <w:szCs w:val="24"/>
+          <w:sz w:val="28"/>
+          <w:szCs w:val="28"/>
           <w:lang w:eastAsia="es-CO"/>
         </w:rPr>
         <w:t>pandas</w:t>
@@ -1703,8 +1973,8 @@
       <w:r>
         <w:rPr>
           <w:rFonts w:ascii="Times New Roman" w:eastAsia="Times New Roman" w:hAnsi="Times New Roman" w:cs="Times New Roman"/>
-          <w:sz w:val="24"/>
-          <w:szCs w:val="24"/>
+          <w:sz w:val="28"/>
+          <w:szCs w:val="28"/>
           <w:lang w:eastAsia="es-CO"/>
         </w:rPr>
         <w:t xml:space="preserve"> development team. (n.d.). </w:t>
@@ -1715,8 +1985,8 @@
           <w:rFonts w:ascii="Times New Roman" w:eastAsia="Times New Roman" w:hAnsi="Times New Roman" w:cs="Times New Roman"/>
           <w:i/>
           <w:iCs/>
-          <w:sz w:val="24"/>
-          <w:szCs w:val="24"/>
+          <w:sz w:val="28"/>
+          <w:szCs w:val="28"/>
           <w:lang w:eastAsia="es-CO"/>
         </w:rPr>
         <w:t>pandas</w:t>
@@ -1727,8 +1997,8 @@
           <w:rFonts w:ascii="Times New Roman" w:eastAsia="Times New Roman" w:hAnsi="Times New Roman" w:cs="Times New Roman"/>
           <w:i/>
           <w:iCs/>
-          <w:sz w:val="24"/>
-          <w:szCs w:val="24"/>
+          <w:sz w:val="28"/>
+          <w:szCs w:val="28"/>
           <w:lang w:eastAsia="es-CO"/>
         </w:rPr>
         <w:t xml:space="preserve"> documentation</w:t>
@@ -1736,8 +2006,8 @@
       <w:r>
         <w:rPr>
           <w:rFonts w:ascii="Times New Roman" w:eastAsia="Times New Roman" w:hAnsi="Times New Roman" w:cs="Times New Roman"/>
-          <w:sz w:val="24"/>
-          <w:szCs w:val="24"/>
+          <w:sz w:val="28"/>
+          <w:szCs w:val="28"/>
           <w:lang w:eastAsia="es-CO"/>
         </w:rPr>
         <w:t xml:space="preserve">. pandas. </w:t>
@@ -1746,9 +2016,8 @@
         <w:r>
           <w:rPr>
             <w:rFonts w:ascii="Times New Roman" w:eastAsia="Times New Roman" w:hAnsi="Times New Roman" w:cs="Times New Roman"/>
-            <w:color w:val="0000FF"/>
-            <w:sz w:val="24"/>
-            <w:szCs w:val="24"/>
+            <w:sz w:val="28"/>
+            <w:szCs w:val="28"/>
             <w:u w:val="single"/>
             <w:lang w:eastAsia="es-CO"/>
           </w:rPr>
@@ -1761,16 +2030,16 @@
         <w:spacing w:before="100" w:beforeAutospacing="1" w:after="100" w:afterAutospacing="1" w:line="240" w:lineRule="auto"/>
         <w:rPr>
           <w:rFonts w:ascii="Times New Roman" w:eastAsia="Times New Roman" w:hAnsi="Times New Roman" w:cs="Times New Roman"/>
-          <w:sz w:val="24"/>
-          <w:szCs w:val="24"/>
-          <w:lang w:val="es-CO" w:eastAsia="es-CO"/>
+          <w:sz w:val="28"/>
+          <w:szCs w:val="28"/>
+          <w:lang w:eastAsia="es-CO"/>
         </w:rPr>
       </w:pPr>
       <w:r>
         <w:rPr>
           <w:rFonts w:ascii="Times New Roman" w:eastAsia="Times New Roman" w:hAnsi="Times New Roman" w:cs="Times New Roman"/>
-          <w:sz w:val="24"/>
-          <w:szCs w:val="24"/>
+          <w:sz w:val="28"/>
+          <w:szCs w:val="28"/>
           <w:lang w:eastAsia="es-CO"/>
         </w:rPr>
         <w:t xml:space="preserve">Pedregosa, F., et al. (n.d.). </w:t>
@@ -1780,8 +2049,8 @@
           <w:rFonts w:ascii="Times New Roman" w:eastAsia="Times New Roman" w:hAnsi="Times New Roman" w:cs="Times New Roman"/>
           <w:i/>
           <w:iCs/>
-          <w:sz w:val="24"/>
-          <w:szCs w:val="24"/>
+          <w:sz w:val="28"/>
+          <w:szCs w:val="28"/>
           <w:lang w:eastAsia="es-CO"/>
         </w:rPr>
         <w:t>scikit-learn user guide</w:t>
@@ -1789,8 +2058,8 @@
       <w:r>
         <w:rPr>
           <w:rFonts w:ascii="Times New Roman" w:eastAsia="Times New Roman" w:hAnsi="Times New Roman" w:cs="Times New Roman"/>
-          <w:sz w:val="24"/>
-          <w:szCs w:val="24"/>
+          <w:sz w:val="28"/>
+          <w:szCs w:val="28"/>
           <w:lang w:eastAsia="es-CO"/>
         </w:rPr>
         <w:t xml:space="preserve">. scikit-learn. </w:t>
@@ -1799,11 +2068,10 @@
         <w:r>
           <w:rPr>
             <w:rFonts w:ascii="Times New Roman" w:eastAsia="Times New Roman" w:hAnsi="Times New Roman" w:cs="Times New Roman"/>
-            <w:color w:val="0000FF"/>
-            <w:sz w:val="24"/>
-            <w:szCs w:val="24"/>
+            <w:sz w:val="28"/>
+            <w:szCs w:val="28"/>
             <w:u w:val="single"/>
-            <w:lang w:val="es-CO" w:eastAsia="es-CO"/>
+            <w:lang w:eastAsia="es-CO"/>
           </w:rPr>
           <w:t>https://scikit-learn.org/stable/</w:t>
         </w:r>
@@ -1814,18 +2082,19 @@
         <w:spacing w:before="100" w:beforeAutospacing="1" w:after="100" w:afterAutospacing="1" w:line="240" w:lineRule="auto"/>
         <w:rPr>
           <w:rFonts w:ascii="Times New Roman" w:eastAsia="Times New Roman" w:hAnsi="Times New Roman" w:cs="Times New Roman"/>
-          <w:sz w:val="24"/>
-          <w:szCs w:val="24"/>
+          <w:sz w:val="28"/>
+          <w:szCs w:val="28"/>
           <w:lang w:eastAsia="es-CO"/>
         </w:rPr>
       </w:pPr>
       <w:r>
         <w:rPr>
           <w:rFonts w:ascii="Times New Roman" w:eastAsia="Times New Roman" w:hAnsi="Times New Roman" w:cs="Times New Roman"/>
-          <w:sz w:val="24"/>
-          <w:szCs w:val="24"/>
+          <w:sz w:val="28"/>
+          <w:szCs w:val="28"/>
           <w:lang w:eastAsia="es-CO"/>
         </w:rPr>
+        <w:lastRenderedPageBreak/>
         <w:t xml:space="preserve">Kaggle. (n.d.). </w:t>
       </w:r>
       <w:r>
@@ -1833,8 +2102,8 @@
           <w:rFonts w:ascii="Times New Roman" w:eastAsia="Times New Roman" w:hAnsi="Times New Roman" w:cs="Times New Roman"/>
           <w:i/>
           <w:iCs/>
-          <w:sz w:val="24"/>
-          <w:szCs w:val="24"/>
+          <w:sz w:val="28"/>
+          <w:szCs w:val="28"/>
           <w:lang w:eastAsia="es-CO"/>
         </w:rPr>
         <w:t>Datasets</w:t>
@@ -1842,8 +2111,8 @@
       <w:r>
         <w:rPr>
           <w:rFonts w:ascii="Times New Roman" w:eastAsia="Times New Roman" w:hAnsi="Times New Roman" w:cs="Times New Roman"/>
-          <w:sz w:val="24"/>
-          <w:szCs w:val="24"/>
+          <w:sz w:val="28"/>
+          <w:szCs w:val="28"/>
           <w:lang w:eastAsia="es-CO"/>
         </w:rPr>
         <w:t xml:space="preserve">. </w:t>
@@ -1852,9 +2121,8 @@
         <w:r>
           <w:rPr>
             <w:rFonts w:ascii="Times New Roman" w:eastAsia="Times New Roman" w:hAnsi="Times New Roman" w:cs="Times New Roman"/>
-            <w:color w:val="0000FF"/>
-            <w:sz w:val="24"/>
-            <w:szCs w:val="24"/>
+            <w:sz w:val="28"/>
+            <w:szCs w:val="28"/>
             <w:u w:val="single"/>
             <w:lang w:eastAsia="es-CO"/>
           </w:rPr>
@@ -1867,11 +2135,23 @@
         <w:pStyle w:val="Ttulo2"/>
         <w:jc w:val="both"/>
         <w:rPr>
+          <w:rFonts w:ascii="Times New Roman" w:hAnsi="Times New Roman" w:cs="Times New Roman"/>
+          <w:b w:val="0"/>
+          <w:bCs w:val="0"/>
+          <w:color w:val="auto"/>
+          <w:sz w:val="28"/>
+          <w:szCs w:val="28"/>
           <w:lang w:val="es-CO"/>
         </w:rPr>
       </w:pPr>
       <w:r>
         <w:rPr>
+          <w:rFonts w:ascii="Times New Roman" w:hAnsi="Times New Roman" w:cs="Times New Roman"/>
+          <w:b w:val="0"/>
+          <w:bCs w:val="0"/>
+          <w:color w:val="auto"/>
+          <w:sz w:val="28"/>
+          <w:szCs w:val="28"/>
           <w:lang w:val="es-CO"/>
         </w:rPr>
         <w:t>Duración total del curso</w:t>
@@ -1881,49 +2161,56 @@
       <w:pPr>
         <w:jc w:val="both"/>
         <w:rPr>
+          <w:rFonts w:ascii="Times New Roman" w:hAnsi="Times New Roman" w:cs="Times New Roman"/>
+          <w:sz w:val="28"/>
+          <w:szCs w:val="28"/>
           <w:lang w:val="es-CO"/>
         </w:rPr>
       </w:pPr>
       <w:r>
         <w:rPr>
-          <w:rFonts w:asciiTheme="majorHAnsi" w:hAnsiTheme="majorHAnsi" w:cstheme="majorHAnsi"/>
+          <w:rFonts w:ascii="Times New Roman" w:hAnsi="Times New Roman" w:cs="Times New Roman"/>
+          <w:sz w:val="28"/>
+          <w:szCs w:val="28"/>
           <w:lang w:val="es-CO"/>
         </w:rPr>
         <w:t xml:space="preserve">El curso tiene una duración total de </w:t>
       </w:r>
       <w:r>
         <w:rPr>
-          <w:rFonts w:asciiTheme="majorHAnsi" w:hAnsiTheme="majorHAnsi" w:cstheme="majorHAnsi"/>
+          <w:rFonts w:ascii="Times New Roman" w:hAnsi="Times New Roman" w:cs="Times New Roman"/>
+          <w:sz w:val="28"/>
+          <w:szCs w:val="28"/>
           <w:lang w:val="es-CO"/>
         </w:rPr>
         <w:t>16</w:t>
       </w:r>
       <w:r>
         <w:rPr>
-          <w:rFonts w:asciiTheme="majorHAnsi" w:hAnsiTheme="majorHAnsi" w:cstheme="majorHAnsi"/>
+          <w:rFonts w:ascii="Times New Roman" w:hAnsi="Times New Roman" w:cs="Times New Roman"/>
+          <w:sz w:val="28"/>
+          <w:szCs w:val="28"/>
           <w:lang w:val="es-CO"/>
         </w:rPr>
         <w:t xml:space="preserve"> horas, distribuidas en c</w:t>
       </w:r>
       <w:r>
         <w:rPr>
-          <w:rFonts w:asciiTheme="majorHAnsi" w:hAnsiTheme="majorHAnsi" w:cstheme="majorHAnsi"/>
+          <w:rFonts w:ascii="Times New Roman" w:hAnsi="Times New Roman" w:cs="Times New Roman"/>
+          <w:sz w:val="28"/>
+          <w:szCs w:val="28"/>
           <w:lang w:val="es-CO"/>
         </w:rPr>
         <w:t>uatro</w:t>
       </w:r>
       <w:r>
         <w:rPr>
-          <w:rFonts w:asciiTheme="majorHAnsi" w:hAnsiTheme="majorHAnsi" w:cstheme="majorHAnsi"/>
+          <w:rFonts w:ascii="Times New Roman" w:hAnsi="Times New Roman" w:cs="Times New Roman"/>
+          <w:sz w:val="28"/>
+          <w:szCs w:val="28"/>
           <w:lang w:val="es-CO"/>
         </w:rPr>
-        <w:t xml:space="preserve"> sesiones teórico-prácticas de 4 horas cada una. Cada sesión combina la explicación conceptual con ejercicios guiados y actividades aplicadas en Excel y Python</w:t>
-      </w:r>
-      <w:r>
-        <w:rPr>
-          <w:lang w:val="es-CO"/>
-        </w:rPr>
-        <w:t>.</w:t>
+        <w:t xml:space="preserve"> sesiones teórico-prácticas de 4 horas cada una. Cada sesión combina la explicación conceptual con ejercicios guiados y actividades aplicadas en Excel y Python.</w:t>
       </w:r>
     </w:p>
     <w:p>
@@ -1931,11 +2218,19 @@
         <w:pStyle w:val="Ttulo2"/>
         <w:jc w:val="both"/>
         <w:rPr>
+          <w:rFonts w:ascii="Times New Roman" w:hAnsi="Times New Roman" w:cs="Times New Roman"/>
+          <w:color w:val="auto"/>
+          <w:sz w:val="28"/>
+          <w:szCs w:val="28"/>
           <w:lang w:val="es-CO"/>
         </w:rPr>
       </w:pPr>
       <w:r>
         <w:rPr>
+          <w:rFonts w:ascii="Times New Roman" w:hAnsi="Times New Roman" w:cs="Times New Roman"/>
+          <w:color w:val="auto"/>
+          <w:sz w:val="28"/>
+          <w:szCs w:val="28"/>
           <w:lang w:val="es-CO"/>
         </w:rPr>
         <w:t>Duración total del curso</w:t>
@@ -1946,11 +2241,17 @@
         <w:spacing w:after="0"/>
         <w:jc w:val="both"/>
         <w:rPr>
+          <w:rFonts w:ascii="Times New Roman" w:hAnsi="Times New Roman" w:cs="Times New Roman"/>
+          <w:sz w:val="28"/>
+          <w:szCs w:val="28"/>
           <w:lang w:val="es-CO"/>
         </w:rPr>
       </w:pPr>
       <w:r>
         <w:rPr>
+          <w:rFonts w:ascii="Times New Roman" w:hAnsi="Times New Roman" w:cs="Times New Roman"/>
+          <w:sz w:val="28"/>
+          <w:szCs w:val="28"/>
           <w:lang w:val="es-CO"/>
         </w:rPr>
         <w:t xml:space="preserve">Claudia Serpa </w:t>
@@ -1958,6 +2259,9 @@
       <w:proofErr w:type="spellStart"/>
       <w:r>
         <w:rPr>
+          <w:rFonts w:ascii="Times New Roman" w:hAnsi="Times New Roman" w:cs="Times New Roman"/>
+          <w:sz w:val="28"/>
+          <w:szCs w:val="28"/>
           <w:lang w:val="es-CO"/>
         </w:rPr>
         <w:t>Imbett</w:t>
@@ -1965,18 +2269,27 @@
       <w:proofErr w:type="spellEnd"/>
       <w:r>
         <w:rPr>
+          <w:rFonts w:ascii="Times New Roman" w:hAnsi="Times New Roman" w:cs="Times New Roman"/>
+          <w:sz w:val="28"/>
+          <w:szCs w:val="28"/>
           <w:lang w:val="es-CO"/>
         </w:rPr>
         <w:t xml:space="preserve"> – Fundamentos</w:t>
       </w:r>
       <w:r>
         <w:rPr>
+          <w:rFonts w:ascii="Times New Roman" w:hAnsi="Times New Roman" w:cs="Times New Roman"/>
+          <w:sz w:val="28"/>
+          <w:szCs w:val="28"/>
           <w:lang w:val="es-CO"/>
         </w:rPr>
         <w:t xml:space="preserve"> y Conceptos, </w:t>
       </w:r>
       <w:r>
         <w:rPr>
+          <w:rFonts w:ascii="Times New Roman" w:hAnsi="Times New Roman" w:cs="Times New Roman"/>
+          <w:sz w:val="28"/>
+          <w:szCs w:val="28"/>
           <w:lang w:val="es-CO"/>
         </w:rPr>
         <w:t xml:space="preserve">Machine </w:t>
@@ -1984,6 +2297,9 @@
       <w:proofErr w:type="spellStart"/>
       <w:r>
         <w:rPr>
+          <w:rFonts w:ascii="Times New Roman" w:hAnsi="Times New Roman" w:cs="Times New Roman"/>
+          <w:sz w:val="28"/>
+          <w:szCs w:val="28"/>
           <w:lang w:val="es-CO"/>
         </w:rPr>
         <w:t>Learning</w:t>
@@ -1991,6 +2307,9 @@
       <w:proofErr w:type="spellEnd"/>
       <w:r>
         <w:rPr>
+          <w:rFonts w:ascii="Times New Roman" w:hAnsi="Times New Roman" w:cs="Times New Roman"/>
+          <w:sz w:val="28"/>
+          <w:szCs w:val="28"/>
           <w:lang w:val="es-CO"/>
         </w:rPr>
         <w:t xml:space="preserve"> en Python</w:t>
@@ -2001,23 +2320,35 @@
         <w:spacing w:after="0"/>
         <w:jc w:val="both"/>
         <w:rPr>
+          <w:rFonts w:ascii="Times New Roman" w:hAnsi="Times New Roman" w:cs="Times New Roman"/>
+          <w:sz w:val="28"/>
+          <w:szCs w:val="28"/>
           <w:lang w:val="es-CO"/>
         </w:rPr>
       </w:pPr>
       <w:r>
         <w:rPr>
+          <w:rFonts w:ascii="Times New Roman" w:hAnsi="Times New Roman" w:cs="Times New Roman"/>
+          <w:sz w:val="28"/>
+          <w:szCs w:val="28"/>
           <w:lang w:val="es-CO"/>
         </w:rPr>
         <w:t>Raúl Vicuña – Excel y demostraciones</w:t>
       </w:r>
       <w:r>
         <w:rPr>
+          <w:rFonts w:ascii="Times New Roman" w:hAnsi="Times New Roman" w:cs="Times New Roman"/>
+          <w:sz w:val="28"/>
+          <w:szCs w:val="28"/>
           <w:lang w:val="es-CO"/>
         </w:rPr>
         <w:t xml:space="preserve"> en</w:t>
       </w:r>
       <w:r>
         <w:rPr>
+          <w:rFonts w:ascii="Times New Roman" w:hAnsi="Times New Roman" w:cs="Times New Roman"/>
+          <w:sz w:val="28"/>
+          <w:szCs w:val="28"/>
           <w:lang w:val="es-CO"/>
         </w:rPr>
         <w:t xml:space="preserve"> </w:t>
@@ -2025,6 +2356,9 @@
       <w:proofErr w:type="spellStart"/>
       <w:r>
         <w:rPr>
+          <w:rFonts w:ascii="Times New Roman" w:hAnsi="Times New Roman" w:cs="Times New Roman"/>
+          <w:sz w:val="28"/>
+          <w:szCs w:val="28"/>
           <w:lang w:val="es-CO"/>
         </w:rPr>
         <w:t>Power</w:t>
@@ -2032,6 +2366,9 @@
       <w:proofErr w:type="spellEnd"/>
       <w:r>
         <w:rPr>
+          <w:rFonts w:ascii="Times New Roman" w:hAnsi="Times New Roman" w:cs="Times New Roman"/>
+          <w:sz w:val="28"/>
+          <w:szCs w:val="28"/>
           <w:lang w:val="es-CO"/>
         </w:rPr>
         <w:t xml:space="preserve"> BI.</w:t>
@@ -5450,6 +5787,7 @@
   <w:style w:type="character" w:default="1" w:styleId="Fuentedeprrafopredeter">
     <w:name w:val="Default Paragraph Font"/>
     <w:uiPriority w:val="1"/>
+    <w:semiHidden/>
     <w:unhideWhenUsed/>
   </w:style>
   <w:style w:type="table" w:default="1" w:styleId="Tablanormal">

</xml_diff>